<commit_message>
Corrección de informe TP1
</commit_message>
<xml_diff>
--- a/Tp1/TPNro1 RDM.docx
+++ b/Tp1/TPNro1 RDM.docx
@@ -797,7 +797,7 @@
             </w:rPr>
             <w:fldChar w:fldCharType="separate"/>
           </w:r>
-          <w:hyperlink w:anchor="_Toc481745318" w:history="1">
+          <w:hyperlink w:anchor="_Toc483208930" w:history="1">
             <w:r>
               <w:rPr>
                 <w:rStyle w:val="Hipervnculo"/>
@@ -825,7 +825,7 @@
                 <w:noProof/>
                 <w:webHidden/>
               </w:rPr>
-              <w:instrText xml:space="preserve"> PAGEREF _Toc481745318 \h </w:instrText>
+              <w:instrText xml:space="preserve"> PAGEREF _Toc483208930 \h </w:instrText>
             </w:r>
             <w:r>
               <w:rPr>
@@ -866,7 +866,7 @@
               <w:noProof/>
             </w:rPr>
           </w:pPr>
-          <w:hyperlink w:anchor="_Toc481745319" w:history="1">
+          <w:hyperlink w:anchor="_Toc483208931" w:history="1">
             <w:r>
               <w:rPr>
                 <w:rStyle w:val="Hipervnculo"/>
@@ -894,7 +894,7 @@
                 <w:noProof/>
                 <w:webHidden/>
               </w:rPr>
-              <w:instrText xml:space="preserve"> PAGEREF _Toc481745319 \h </w:instrText>
+              <w:instrText xml:space="preserve"> PAGEREF _Toc483208931 \h </w:instrText>
             </w:r>
             <w:r>
               <w:rPr>
@@ -915,6 +915,75 @@
                 <w:webHidden/>
               </w:rPr>
               <w:t>3</w:t>
+            </w:r>
+            <w:r>
+              <w:rPr>
+                <w:noProof/>
+                <w:webHidden/>
+              </w:rPr>
+              <w:fldChar w:fldCharType="end"/>
+            </w:r>
+          </w:hyperlink>
+        </w:p>
+        <w:p>
+          <w:pPr>
+            <w:pStyle w:val="TDC1"/>
+            <w:tabs>
+              <w:tab w:val="right" w:pos="8828"/>
+            </w:tabs>
+            <w:rPr>
+              <w:noProof/>
+            </w:rPr>
+          </w:pPr>
+          <w:hyperlink w:anchor="_Toc483208932" w:history="1">
+            <w:r>
+              <w:rPr>
+                <w:rStyle w:val="Hipervnculo"/>
+                <w:rFonts w:ascii="Verdana" w:hAnsi="Verdana"/>
+                <w:noProof/>
+              </w:rPr>
+              <w:t>Documento de Requerimientos</w:t>
+            </w:r>
+            <w:r>
+              <w:rPr>
+                <w:noProof/>
+                <w:webHidden/>
+              </w:rPr>
+              <w:tab/>
+            </w:r>
+            <w:r>
+              <w:rPr>
+                <w:noProof/>
+                <w:webHidden/>
+              </w:rPr>
+              <w:fldChar w:fldCharType="begin"/>
+            </w:r>
+            <w:r>
+              <w:rPr>
+                <w:noProof/>
+                <w:webHidden/>
+              </w:rPr>
+              <w:instrText xml:space="preserve"> PAGEREF _Toc483208932 \h </w:instrText>
+            </w:r>
+            <w:r>
+              <w:rPr>
+                <w:noProof/>
+                <w:webHidden/>
+              </w:rPr>
+            </w:r>
+            <w:r>
+              <w:rPr>
+                <w:noProof/>
+                <w:webHidden/>
+              </w:rPr>
+              <w:fldChar w:fldCharType="separate"/>
+            </w:r>
+            <w:r>
+              <w:rPr>
+                <w:noProof/>
+                <w:webHidden/>
+              </w:rPr>
+              <w:t>8</w:t>
             </w:r>
             <w:r>
               <w:rPr>
@@ -1038,7 +1107,7 @@
           <w:u w:val="single"/>
         </w:rPr>
       </w:pPr>
-      <w:bookmarkStart w:id="0" w:name="_Toc481745318"/>
+      <w:bookmarkStart w:id="0" w:name="_Toc483208930"/>
       <w:r>
         <w:rPr>
           <w:rFonts w:ascii="Verdana" w:hAnsi="Verdana"/>
@@ -1138,25 +1207,7 @@
           <w:sz w:val="28"/>
           <w:szCs w:val="28"/>
         </w:rPr>
-        <w:t xml:space="preserve"> Para la realización del software se utilizó el entorno de desarrollo de Java </w:t>
-      </w:r>
-      <w:proofErr w:type="spellStart"/>
-      <w:r>
-        <w:rPr>
-          <w:rFonts w:ascii="Verdana" w:hAnsi="Verdana"/>
-          <w:sz w:val="28"/>
-          <w:szCs w:val="28"/>
-        </w:rPr>
-        <w:t>IntelliJ</w:t>
-      </w:r>
-      <w:proofErr w:type="spellEnd"/>
-      <w:r>
-        <w:rPr>
-          <w:rFonts w:ascii="Verdana" w:hAnsi="Verdana"/>
-          <w:sz w:val="28"/>
-          <w:szCs w:val="28"/>
-        </w:rPr>
-        <w:t>.</w:t>
+        <w:t xml:space="preserve"> Para la realización del software se utilizó el entorno de desarrollo de Java IntelliJ.</w:t>
       </w:r>
     </w:p>
     <w:p>
@@ -1188,7 +1239,7 @@
           <w:u w:val="single"/>
         </w:rPr>
       </w:pPr>
-      <w:bookmarkStart w:id="1" w:name="_Toc481745319"/>
+      <w:bookmarkStart w:id="1" w:name="_Toc483208931"/>
       <w:r>
         <w:rPr>
           <w:rFonts w:ascii="Verdana" w:hAnsi="Verdana"/>
@@ -1247,35 +1298,7 @@
         <w:rPr>
           <w:rFonts w:ascii="Verdana" w:hAnsi="Verdana"/>
         </w:rPr>
-        <w:t xml:space="preserve">Para el control de versiones se utilizará </w:t>
-      </w:r>
-      <w:proofErr w:type="spellStart"/>
-      <w:r>
-        <w:rPr>
-          <w:rFonts w:ascii="Verdana" w:hAnsi="Verdana"/>
-        </w:rPr>
-        <w:t>GitHub</w:t>
-      </w:r>
-      <w:proofErr w:type="spellEnd"/>
-      <w:r>
-        <w:rPr>
-          <w:rFonts w:ascii="Verdana" w:hAnsi="Verdana"/>
-        </w:rPr>
-        <w:t xml:space="preserve"> que es una plataforma de desarrollo colaborativo de software para alojar proyectos utilizando el sistema de control de versiones </w:t>
-      </w:r>
-      <w:proofErr w:type="spellStart"/>
-      <w:r>
-        <w:rPr>
-          <w:rFonts w:ascii="Verdana" w:hAnsi="Verdana"/>
-        </w:rPr>
-        <w:t>Git</w:t>
-      </w:r>
-      <w:proofErr w:type="spellEnd"/>
-      <w:r>
-        <w:rPr>
-          <w:rFonts w:ascii="Verdana" w:hAnsi="Verdana"/>
-        </w:rPr>
-        <w:t xml:space="preserve"> (sistema distribuido de control de código o SCM). Dicha herramienta permite el seguimiento del historial de archivos y directorios, pudiendo identificar fácilmente cambios realizados y quiénes realizaron esos cambios</w:t>
+        <w:t>Para el control de versiones se utilizará GitHub que es una plataforma de desarrollo colaborativo de software para alojar proyectos utilizando el sistema de control de versiones Git (sistema distribuido de control de código o SCM). Dicha herramienta permite el seguimiento del historial de archivos y directorios, pudiendo identificar fácilmente cambios realizados y quiénes realizaron esos cambios</w:t>
       </w:r>
       <w:r>
         <w:tab/>
@@ -1295,41 +1318,13 @@
         <w:rPr>
           <w:rFonts w:ascii="Verdana" w:hAnsi="Verdana"/>
         </w:rPr>
-        <w:t xml:space="preserve">En </w:t>
-      </w:r>
-      <w:proofErr w:type="spellStart"/>
-      <w:r>
-        <w:rPr>
-          <w:rFonts w:ascii="Verdana" w:hAnsi="Verdana"/>
-        </w:rPr>
-        <w:t>GitHub</w:t>
-      </w:r>
-      <w:proofErr w:type="spellEnd"/>
-      <w:r>
-        <w:rPr>
-          <w:rFonts w:ascii="Verdana" w:hAnsi="Verdana"/>
-        </w:rPr>
-        <w:t xml:space="preserve">, creamos un repositorio público en el cual nos encontramos los tres miembros del equipo. De esta manera podemos visualizar </w:t>
-      </w:r>
-      <w:r>
-        <w:rPr>
-          <w:rFonts w:ascii="Verdana" w:hAnsi="Verdana"/>
-        </w:rPr>
-        <w:t xml:space="preserve">el estado del proyecto y realizar las modificaciones que se crean necesarias. La dirección del repositorio </w:t>
-      </w:r>
-      <w:proofErr w:type="spellStart"/>
-      <w:r>
-        <w:rPr>
-          <w:rFonts w:ascii="Verdana" w:hAnsi="Verdana"/>
-        </w:rPr>
-        <w:t>nombreado</w:t>
-      </w:r>
-      <w:proofErr w:type="spellEnd"/>
-      <w:r>
-        <w:rPr>
-          <w:rFonts w:ascii="Verdana" w:hAnsi="Verdana"/>
-        </w:rPr>
-        <w:t xml:space="preserve"> anteriormente es:</w:t>
+        <w:t xml:space="preserve">En GitHub, creamos un repositorio público en el cual nos encontramos los tres miembros del equipo. De esta manera podemos visualizar </w:t>
+      </w:r>
+      <w:r>
+        <w:rPr>
+          <w:rFonts w:ascii="Verdana" w:hAnsi="Verdana"/>
+        </w:rPr>
+        <w:t>el estado del proyecto y realizar las modificaciones que se crean necesarias. La dirección del repositorio nombrado anteriormente es:</w:t>
       </w:r>
     </w:p>
     <w:p>
@@ -1369,7 +1364,6 @@
         </w:rPr>
         <w:t xml:space="preserve">Las operaciones relacionadas al control de versiones son realizadas en </w:t>
       </w:r>
-      <w:proofErr w:type="spellStart"/>
       <w:r>
         <w:rPr>
           <w:rStyle w:val="Hipervnculo"/>
@@ -1377,29 +1371,8 @@
           <w:color w:val="auto"/>
           <w:u w:val="none"/>
         </w:rPr>
-        <w:t>TortoiseGit</w:t>
-      </w:r>
-      <w:proofErr w:type="spellEnd"/>
-      <w:r>
-        <w:rPr>
-          <w:rStyle w:val="Hipervnculo"/>
-          <w:rFonts w:ascii="Verdana" w:hAnsi="Verdana"/>
-          <w:color w:val="auto"/>
-          <w:u w:val="none"/>
-        </w:rPr>
-        <w:t xml:space="preserve"> para los miembros del equipo que trabajan en Windows, mientras que los que son usuarios de Linux directamente usan la consola de dicho sistema operativo.</w:t>
-      </w:r>
-    </w:p>
-    <w:p>
-      <w:pPr>
-        <w:jc w:val="both"/>
-        <w:rPr>
-          <w:rStyle w:val="Hipervnculo"/>
-          <w:rFonts w:ascii="Verdana" w:hAnsi="Verdana"/>
-          <w:color w:val="auto"/>
-          <w:u w:val="none"/>
-        </w:rPr>
-      </w:pPr>
+        <w:t>la consola de Windows para los integrantes del grupo que usan este sistema operativo y en la consola de Linux para los integrantes del grupo que usan este sistema operativo.</w:t>
+      </w:r>
     </w:p>
     <w:p>
       <w:pPr>
@@ -1467,87 +1440,79 @@
     </w:p>
     <w:p>
       <w:pPr>
-        <w:rPr>
-          <w:rFonts w:ascii="Verdana" w:hAnsi="Verdana"/>
-          <w:lang w:eastAsia="es-AR"/>
-        </w:rPr>
-      </w:pPr>
-      <w:r>
-        <w:rPr>
-          <w:rFonts w:ascii="Verdana" w:hAnsi="Verdana"/>
-          <w:lang w:eastAsia="es-AR"/>
-        </w:rPr>
-        <w:t xml:space="preserve">Para la integración continua se utilizará Jenkins que es </w:t>
-      </w:r>
-      <w:proofErr w:type="gramStart"/>
-      <w:r>
-        <w:rPr>
-          <w:rFonts w:ascii="Verdana" w:hAnsi="Verdana"/>
-          <w:lang w:eastAsia="es-AR"/>
-        </w:rPr>
-        <w:t>un servidor de integración continua gratuito</w:t>
-      </w:r>
-      <w:proofErr w:type="gramEnd"/>
-      <w:r>
-        <w:rPr>
-          <w:rFonts w:ascii="Verdana" w:hAnsi="Verdana"/>
-          <w:lang w:eastAsia="es-AR"/>
-        </w:rPr>
-        <w:t xml:space="preserve"> y open </w:t>
-      </w:r>
-      <w:proofErr w:type="spellStart"/>
-      <w:r>
-        <w:rPr>
-          <w:rFonts w:ascii="Verdana" w:hAnsi="Verdana"/>
-          <w:lang w:eastAsia="es-AR"/>
-        </w:rPr>
-        <w:t>source</w:t>
-      </w:r>
-      <w:proofErr w:type="spellEnd"/>
-      <w:r>
-        <w:rPr>
-          <w:rFonts w:ascii="Verdana" w:hAnsi="Verdana"/>
-          <w:lang w:eastAsia="es-AR"/>
-        </w:rPr>
-        <w:t xml:space="preserve"> para la realización de tareas programas (como por ejemplo la verificación del estado del repositorio del control de versiones y actualización del mismo en caso de ser necesaria).</w:t>
-      </w:r>
-    </w:p>
-    <w:p>
-      <w:pPr>
-        <w:rPr>
-          <w:rFonts w:ascii="Verdana" w:hAnsi="Verdana"/>
-          <w:lang w:eastAsia="es-AR"/>
-        </w:rPr>
-      </w:pPr>
-      <w:r>
-        <w:rPr>
-          <w:rFonts w:ascii="Verdana" w:hAnsi="Verdana"/>
-          <w:lang w:eastAsia="es-AR"/>
-        </w:rPr>
-        <w:t xml:space="preserve">Configuramos un servidor web con Apache </w:t>
-      </w:r>
-      <w:proofErr w:type="spellStart"/>
-      <w:r>
-        <w:rPr>
-          <w:rFonts w:ascii="Verdana" w:hAnsi="Verdana"/>
-          <w:lang w:eastAsia="es-AR"/>
-        </w:rPr>
-        <w:t>Tomcat</w:t>
-      </w:r>
-      <w:proofErr w:type="spellEnd"/>
+        <w:jc w:val="both"/>
+        <w:rPr>
+          <w:rFonts w:ascii="Verdana" w:hAnsi="Verdana"/>
+          <w:lang w:eastAsia="es-AR"/>
+        </w:rPr>
+      </w:pPr>
+      <w:r>
+        <w:rPr>
+          <w:rFonts w:ascii="Verdana" w:hAnsi="Verdana"/>
+          <w:lang w:eastAsia="es-AR"/>
+        </w:rPr>
+        <w:t xml:space="preserve">Para la integración continua se utilizará </w:t>
+      </w:r>
+      <w:r>
+        <w:rPr>
+          <w:rFonts w:ascii="Verdana" w:hAnsi="Verdana"/>
+          <w:lang w:eastAsia="es-AR"/>
+        </w:rPr>
+        <w:t>Travis CI, que es un servicio de integración continua distribuido utilizado para construir y proyectos de prueba alojados en GitHub.</w:t>
+      </w:r>
+      <w:r>
+        <w:t xml:space="preserve">  </w:t>
+      </w:r>
+      <w:r>
+        <w:rPr>
+          <w:rFonts w:ascii="Verdana" w:hAnsi="Verdana"/>
+          <w:lang w:eastAsia="es-AR"/>
+        </w:rPr>
+        <w:t xml:space="preserve">Travis CI detecta automáticamente cuando </w:t>
+      </w:r>
+      <w:r>
+        <w:rPr>
+          <w:rFonts w:ascii="Verdana" w:hAnsi="Verdana"/>
+          <w:lang w:eastAsia="es-AR"/>
+        </w:rPr>
+        <w:t>se realiza un commit y push</w:t>
+      </w:r>
+      <w:r>
+        <w:rPr>
+          <w:rFonts w:ascii="Verdana" w:hAnsi="Verdana"/>
+          <w:lang w:eastAsia="es-AR"/>
+        </w:rPr>
+        <w:t xml:space="preserve"> a un repositorio GitHub que está utilizando Travis CI, y cada vez que esto sucede, se tratará de construir el proyecto y ejecutar pruebas. Esto incluye commit en todas las ramas, no sólo a la rama principal.</w:t>
+      </w:r>
+    </w:p>
+    <w:p>
+      <w:pPr>
+        <w:jc w:val="both"/>
+        <w:rPr>
+          <w:rFonts w:ascii="Verdana" w:hAnsi="Verdana"/>
+          <w:lang w:eastAsia="es-AR"/>
+        </w:rPr>
+      </w:pPr>
+      <w:r>
+        <w:rPr>
+          <w:rFonts w:ascii="Verdana" w:hAnsi="Verdana"/>
+          <w:lang w:eastAsia="es-AR"/>
+        </w:rPr>
+        <w:t>El link par</w:t>
+      </w:r>
+      <w:r>
+        <w:rPr>
+          <w:rFonts w:ascii="Verdana" w:hAnsi="Verdana"/>
+          <w:lang w:eastAsia="es-AR"/>
+        </w:rPr>
+        <w:t>a acceder a la herramienta de integración continua es:</w:t>
+      </w:r>
       <w:r>
         <w:rPr>
           <w:rFonts w:ascii="Verdana" w:hAnsi="Verdana"/>
           <w:lang w:eastAsia="es-AR"/>
         </w:rPr>
         <w:t xml:space="preserve"> </w:t>
-      </w:r>
-      <w:r>
-        <w:rPr>
-          <w:rFonts w:ascii="Verdana" w:hAnsi="Verdana"/>
-          <w:lang w:eastAsia="es-AR"/>
-        </w:rPr>
-        <w:t>y corremos al servidor de integración continua de Jenkins allí. De esta manera, el link para acceder a dicho servidor será:</w:t>
       </w:r>
     </w:p>
     <w:p>
@@ -1562,9 +1527,22 @@
           <w:rPr>
             <w:rStyle w:val="Hipervnculo"/>
             <w:rFonts w:ascii="Verdana" w:hAnsi="Verdana"/>
-            <w:lang w:eastAsia="es-AR"/>
           </w:rPr>
-          <w:t>http://127.0.0.1:8080</w:t>
+          <w:t>https://travis-ci.</w:t>
+        </w:r>
+        <w:r>
+          <w:rPr>
+            <w:rStyle w:val="Hipervnculo"/>
+            <w:rFonts w:ascii="Verdana" w:hAnsi="Verdana"/>
+          </w:rPr>
+          <w:t>org</w:t>
+        </w:r>
+        <w:r>
+          <w:rPr>
+            <w:rStyle w:val="Hipervnculo"/>
+            <w:rFonts w:ascii="Verdana" w:hAnsi="Verdana"/>
+          </w:rPr>
+          <w:t>/rmoral45/2017-UNC-IngSoft-RDM</w:t>
         </w:r>
       </w:hyperlink>
     </w:p>
@@ -1586,96 +1564,6 @@
     </w:p>
     <w:p>
       <w:pPr>
-        <w:rPr>
-          <w:rFonts w:ascii="Verdana" w:hAnsi="Verdana"/>
-          <w:lang w:eastAsia="es-AR"/>
-        </w:rPr>
-      </w:pPr>
-    </w:p>
-    <w:p>
-      <w:pPr>
-        <w:rPr>
-          <w:rFonts w:ascii="Verdana" w:hAnsi="Verdana"/>
-          <w:lang w:eastAsia="es-AR"/>
-        </w:rPr>
-      </w:pPr>
-      <w:r>
-        <w:rPr>
-          <w:rFonts w:ascii="Verdana" w:hAnsi="Verdana"/>
-          <w:lang w:eastAsia="es-AR"/>
-        </w:rPr>
-        <w:lastRenderedPageBreak/>
-        <w:t xml:space="preserve">Se brinda una cuenta de invitado para poder ingresar al servidor: </w:t>
-      </w:r>
-    </w:p>
-    <w:p>
-      <w:pPr>
-        <w:rPr>
-          <w:rFonts w:ascii="Verdana" w:hAnsi="Verdana"/>
-          <w:b/>
-          <w:lang w:eastAsia="es-AR"/>
-        </w:rPr>
-      </w:pPr>
-      <w:r>
-        <w:rPr>
-          <w:rFonts w:ascii="Verdana" w:hAnsi="Verdana"/>
-          <w:u w:val="single"/>
-          <w:lang w:eastAsia="es-AR"/>
-        </w:rPr>
-        <w:t>Usuario</w:t>
-      </w:r>
-      <w:r>
-        <w:rPr>
-          <w:rFonts w:ascii="Verdana" w:hAnsi="Verdana"/>
-          <w:lang w:eastAsia="es-AR"/>
-        </w:rPr>
-        <w:t xml:space="preserve">: </w:t>
-      </w:r>
-      <w:proofErr w:type="spellStart"/>
-      <w:r>
-        <w:rPr>
-          <w:rFonts w:ascii="Verdana" w:hAnsi="Verdana"/>
-          <w:b/>
-          <w:lang w:eastAsia="es-AR"/>
-        </w:rPr>
-        <w:t>Guest</w:t>
-      </w:r>
-      <w:proofErr w:type="spellEnd"/>
-    </w:p>
-    <w:p>
-      <w:pPr>
-        <w:rPr>
-          <w:rFonts w:ascii="Verdana" w:hAnsi="Verdana"/>
-          <w:b/>
-          <w:lang w:eastAsia="es-AR"/>
-        </w:rPr>
-      </w:pPr>
-      <w:r>
-        <w:rPr>
-          <w:rFonts w:ascii="Verdana" w:hAnsi="Verdana"/>
-          <w:u w:val="single"/>
-          <w:lang w:eastAsia="es-AR"/>
-        </w:rPr>
-        <w:t>Contraseña</w:t>
-      </w:r>
-      <w:r>
-        <w:rPr>
-          <w:rFonts w:ascii="Verdana" w:hAnsi="Verdana"/>
-          <w:lang w:eastAsia="es-AR"/>
-        </w:rPr>
-        <w:t xml:space="preserve">: </w:t>
-      </w:r>
-      <w:r>
-        <w:rPr>
-          <w:rFonts w:ascii="Verdana" w:hAnsi="Verdana"/>
-          <w:b/>
-          <w:lang w:eastAsia="es-AR"/>
-        </w:rPr>
-        <w:t>invitado</w:t>
-      </w:r>
-    </w:p>
-    <w:p>
-      <w:pPr>
         <w:jc w:val="both"/>
         <w:rPr>
           <w:rStyle w:val="Hipervnculo"/>
@@ -1688,16 +1576,6 @@
     <w:p>
       <w:pPr>
         <w:pStyle w:val="Subttulo"/>
-        <w:rPr>
-          <w:rFonts w:ascii="Verdana" w:hAnsi="Verdana"/>
-          <w:b/>
-          <w:i w:val="0"/>
-          <w:sz w:val="22"/>
-          <w:szCs w:val="22"/>
-          <w:u w:val="single"/>
-        </w:rPr>
-      </w:pPr>
-      <w:r>
         <w:rPr>
           <w:rFonts w:ascii="Verdana" w:hAnsi="Verdana"/>
           <w:b/>
@@ -1707,6 +1585,31 @@
           <w:szCs w:val="22"/>
           <w:u w:val="single"/>
         </w:rPr>
+      </w:pPr>
+    </w:p>
+    <w:p>
+      <w:pPr>
+        <w:pStyle w:val="Subttulo"/>
+        <w:rPr>
+          <w:rFonts w:ascii="Verdana" w:hAnsi="Verdana"/>
+          <w:b/>
+          <w:i w:val="0"/>
+          <w:sz w:val="22"/>
+          <w:szCs w:val="22"/>
+          <w:u w:val="single"/>
+        </w:rPr>
+      </w:pPr>
+      <w:r>
+        <w:rPr>
+          <w:rFonts w:ascii="Verdana" w:hAnsi="Verdana"/>
+          <w:b/>
+          <w:i w:val="0"/>
+          <w:color w:val="C0504D" w:themeColor="accent2"/>
+          <w:sz w:val="22"/>
+          <w:szCs w:val="22"/>
+          <w:u w:val="single"/>
+        </w:rPr>
+        <w:lastRenderedPageBreak/>
         <w:t>Esquema de directorios y propósito de cada uno:</w:t>
       </w:r>
     </w:p>
@@ -1714,216 +1617,174 @@
       <w:pPr>
         <w:ind w:firstLine="708"/>
         <w:rPr>
-          <w:rFonts w:ascii="Verdana" w:eastAsia="BatangChe" w:hAnsi="Verdana" w:cs="Arial"/>
-          <w:b/>
-          <w:lang w:eastAsia="es-AR"/>
-        </w:rPr>
-      </w:pPr>
-      <w:r>
-        <w:rPr>
-          <w:rFonts w:ascii="BatangChe" w:eastAsia="BatangChe" w:hAnsi="BatangChe" w:hint="eastAsia"/>
-          <w:lang w:eastAsia="es-AR"/>
-        </w:rPr>
-        <w:t>►</w:t>
-      </w:r>
-      <w:r>
-        <w:rPr>
-          <w:rFonts w:ascii="BatangChe" w:eastAsia="BatangChe" w:hAnsi="BatangChe"/>
-          <w:lang w:eastAsia="es-AR"/>
-        </w:rPr>
-        <w:t xml:space="preserve"> </w:t>
-      </w:r>
-      <w:r>
-        <w:rPr>
-          <w:rFonts w:ascii="Verdana" w:eastAsia="BatangChe" w:hAnsi="Verdana" w:cs="Arial"/>
-          <w:b/>
-          <w:lang w:eastAsia="es-AR"/>
-        </w:rPr>
-        <w:t>Tp1</w:t>
-      </w:r>
-    </w:p>
-    <w:p>
-      <w:pPr>
-        <w:ind w:firstLine="708"/>
-        <w:rPr>
           <w:rFonts w:ascii="Verdana" w:hAnsi="Verdana" w:cs="Arial"/>
           <w:lang w:eastAsia="es-AR"/>
         </w:rPr>
       </w:pPr>
       <w:r>
         <w:rPr>
-          <w:rFonts w:ascii="Arial" w:hAnsi="Arial" w:cs="Arial"/>
-          <w:lang w:eastAsia="es-AR"/>
-        </w:rPr>
-        <w:tab/>
-      </w:r>
-      <w:r>
-        <w:rPr>
-          <w:rFonts w:ascii="Algerian" w:hAnsi="Algerian" w:cs="Arial"/>
-          <w:lang w:eastAsia="es-AR"/>
-        </w:rPr>
-        <w:t xml:space="preserve">• </w:t>
-      </w:r>
-      <w:proofErr w:type="spellStart"/>
-      <w:proofErr w:type="gramStart"/>
-      <w:r>
-        <w:rPr>
           <w:rFonts w:ascii="Verdana" w:hAnsi="Verdana" w:cs="Arial"/>
-          <w:lang w:eastAsia="es-AR"/>
-        </w:rPr>
-        <w:t>src</w:t>
-      </w:r>
-      <w:proofErr w:type="spellEnd"/>
-      <w:proofErr w:type="gramEnd"/>
-      <w:r>
+          <w:noProof/>
+          <w:lang w:eastAsia="es-AR"/>
+        </w:rPr>
+        <w:drawing>
+          <wp:anchor distT="0" distB="0" distL="114300" distR="114300" simplePos="0" relativeHeight="251662336" behindDoc="1" locked="0" layoutInCell="1" allowOverlap="1">
+            <wp:simplePos x="0" y="0"/>
+            <wp:positionH relativeFrom="column">
+              <wp:posOffset>-29260</wp:posOffset>
+            </wp:positionH>
+            <wp:positionV relativeFrom="paragraph">
+              <wp:posOffset>0</wp:posOffset>
+            </wp:positionV>
+            <wp:extent cx="5564004" cy="3289465"/>
+            <wp:effectExtent l="0" t="0" r="0" b="6350"/>
+            <wp:wrapNone/>
+            <wp:docPr id="4" name="Imagen 4"/>
+            <wp:cNvGraphicFramePr>
+              <a:graphicFrameLocks xmlns:a="http://schemas.openxmlformats.org/drawingml/2006/main" noChangeAspect="1"/>
+            </wp:cNvGraphicFramePr>
+            <a:graphic xmlns:a="http://schemas.openxmlformats.org/drawingml/2006/main">
+              <a:graphicData uri="http://schemas.openxmlformats.org/drawingml/2006/picture">
+                <pic:pic xmlns:pic="http://schemas.openxmlformats.org/drawingml/2006/picture">
+                  <pic:nvPicPr>
+                    <pic:cNvPr id="0" name="Picture 2"/>
+                    <pic:cNvPicPr>
+                      <a:picLocks noChangeAspect="1" noChangeArrowheads="1"/>
+                    </pic:cNvPicPr>
+                  </pic:nvPicPr>
+                  <pic:blipFill>
+                    <a:blip r:embed="rId12">
+                      <a:extLst>
+                        <a:ext uri="{28A0092B-C50C-407E-A947-70E740481C1C}">
+                          <a14:useLocalDpi xmlns:a14="http://schemas.microsoft.com/office/drawing/2010/main" val="0"/>
+                        </a:ext>
+                      </a:extLst>
+                    </a:blip>
+                    <a:srcRect/>
+                    <a:stretch>
+                      <a:fillRect/>
+                    </a:stretch>
+                  </pic:blipFill>
+                  <pic:spPr bwMode="auto">
+                    <a:xfrm>
+                      <a:off x="0" y="0"/>
+                      <a:ext cx="5564004" cy="3289465"/>
+                    </a:xfrm>
+                    <a:prstGeom prst="rect">
+                      <a:avLst/>
+                    </a:prstGeom>
+                    <a:noFill/>
+                    <a:ln>
+                      <a:noFill/>
+                    </a:ln>
+                  </pic:spPr>
+                </pic:pic>
+              </a:graphicData>
+            </a:graphic>
+            <wp14:sizeRelH relativeFrom="page">
+              <wp14:pctWidth>0</wp14:pctWidth>
+            </wp14:sizeRelH>
+            <wp14:sizeRelV relativeFrom="page">
+              <wp14:pctHeight>0</wp14:pctHeight>
+            </wp14:sizeRelV>
+          </wp:anchor>
+        </w:drawing>
+      </w:r>
+    </w:p>
+    <w:p>
+      <w:pPr>
         <w:rPr>
           <w:rFonts w:ascii="Verdana" w:hAnsi="Verdana" w:cs="Arial"/>
           <w:lang w:eastAsia="es-AR"/>
         </w:rPr>
-        <w:tab/>
-      </w:r>
-    </w:p>
-    <w:p>
-      <w:pPr>
-        <w:ind w:firstLine="708"/>
+      </w:pPr>
+    </w:p>
+    <w:p>
+      <w:pPr>
         <w:rPr>
           <w:rFonts w:ascii="Verdana" w:hAnsi="Verdana" w:cs="Arial"/>
           <w:lang w:eastAsia="es-AR"/>
         </w:rPr>
       </w:pPr>
-      <w:r>
+    </w:p>
+    <w:p>
+      <w:pPr>
         <w:rPr>
           <w:rFonts w:ascii="Verdana" w:hAnsi="Verdana" w:cs="Arial"/>
           <w:lang w:eastAsia="es-AR"/>
         </w:rPr>
-        <w:tab/>
-      </w:r>
-      <w:r>
+      </w:pPr>
+    </w:p>
+    <w:p>
+      <w:pPr>
         <w:rPr>
           <w:rFonts w:ascii="Verdana" w:hAnsi="Verdana" w:cs="Arial"/>
           <w:lang w:eastAsia="es-AR"/>
         </w:rPr>
-        <w:tab/>
-        <w:t xml:space="preserve">- </w:t>
-      </w:r>
-      <w:proofErr w:type="spellStart"/>
-      <w:r>
+      </w:pPr>
+    </w:p>
+    <w:p>
+      <w:pPr>
         <w:rPr>
           <w:rFonts w:ascii="Verdana" w:hAnsi="Verdana" w:cs="Arial"/>
           <w:lang w:eastAsia="es-AR"/>
         </w:rPr>
-        <w:t>main</w:t>
-      </w:r>
-      <w:proofErr w:type="spellEnd"/>
-    </w:p>
-    <w:p>
-      <w:pPr>
-        <w:ind w:firstLine="708"/>
+      </w:pPr>
+    </w:p>
+    <w:p>
+      <w:pPr>
         <w:rPr>
           <w:rFonts w:ascii="Verdana" w:hAnsi="Verdana" w:cs="Arial"/>
           <w:lang w:eastAsia="es-AR"/>
         </w:rPr>
       </w:pPr>
-      <w:r>
+    </w:p>
+    <w:p>
+      <w:pPr>
         <w:rPr>
           <w:rFonts w:ascii="Verdana" w:hAnsi="Verdana" w:cs="Arial"/>
           <w:lang w:eastAsia="es-AR"/>
         </w:rPr>
-        <w:tab/>
-      </w:r>
-      <w:r>
+      </w:pPr>
+    </w:p>
+    <w:p>
+      <w:pPr>
         <w:rPr>
           <w:rFonts w:ascii="Verdana" w:hAnsi="Verdana" w:cs="Arial"/>
           <w:lang w:eastAsia="es-AR"/>
         </w:rPr>
-        <w:tab/>
-        <w:t>- test</w:t>
-      </w:r>
-    </w:p>
-    <w:p>
-      <w:pPr>
-        <w:ind w:firstLine="708"/>
+      </w:pPr>
+    </w:p>
+    <w:p>
+      <w:pPr>
         <w:rPr>
           <w:rFonts w:ascii="Verdana" w:hAnsi="Verdana" w:cs="Arial"/>
           <w:lang w:eastAsia="es-AR"/>
         </w:rPr>
       </w:pPr>
-      <w:r>
+    </w:p>
+    <w:p>
+      <w:pPr>
         <w:rPr>
           <w:rFonts w:ascii="Verdana" w:hAnsi="Verdana" w:cs="Arial"/>
           <w:lang w:eastAsia="es-AR"/>
         </w:rPr>
-        <w:tab/>
-      </w:r>
-      <w:r>
-        <w:rPr>
-          <w:rFonts w:ascii="Algerian" w:hAnsi="Algerian" w:cs="Arial"/>
-          <w:lang w:eastAsia="es-AR"/>
-        </w:rPr>
-        <w:t xml:space="preserve">• </w:t>
-      </w:r>
-      <w:r>
+      </w:pPr>
+    </w:p>
+    <w:p>
+      <w:pPr>
         <w:rPr>
           <w:rFonts w:ascii="Verdana" w:hAnsi="Verdana" w:cs="Arial"/>
           <w:lang w:eastAsia="es-AR"/>
         </w:rPr>
-        <w:t>Ejecutables</w:t>
-      </w:r>
-    </w:p>
-    <w:p>
-      <w:pPr>
-        <w:ind w:firstLine="708"/>
+      </w:pPr>
+      <w:r>
         <w:rPr>
           <w:rFonts w:ascii="Verdana" w:hAnsi="Verdana" w:cs="Arial"/>
           <w:lang w:eastAsia="es-AR"/>
         </w:rPr>
-      </w:pPr>
-      <w:r>
-        <w:rPr>
-          <w:rFonts w:ascii="Verdana" w:hAnsi="Verdana" w:cs="Arial"/>
-          <w:lang w:eastAsia="es-AR"/>
-        </w:rPr>
-        <w:tab/>
-      </w:r>
-      <w:r>
-        <w:rPr>
-          <w:rFonts w:ascii="Algerian" w:hAnsi="Algerian" w:cs="Arial"/>
-          <w:lang w:eastAsia="es-AR"/>
-        </w:rPr>
-        <w:t xml:space="preserve">• </w:t>
-      </w:r>
-      <w:r>
-        <w:rPr>
-          <w:rFonts w:ascii="Verdana" w:hAnsi="Verdana" w:cs="Arial"/>
-          <w:lang w:eastAsia="es-AR"/>
-        </w:rPr>
-        <w:t>Documentos</w:t>
-      </w:r>
-    </w:p>
-    <w:p>
-      <w:pPr>
-        <w:ind w:firstLine="708"/>
-        <w:rPr>
-          <w:rFonts w:ascii="Verdana" w:hAnsi="Verdana" w:cs="Arial"/>
-          <w:lang w:eastAsia="es-AR"/>
-        </w:rPr>
-      </w:pPr>
-    </w:p>
-    <w:p>
-      <w:pPr>
-        <w:rPr>
-          <w:rFonts w:ascii="Verdana" w:hAnsi="Verdana" w:cs="Arial"/>
-          <w:lang w:eastAsia="es-AR"/>
-        </w:rPr>
-      </w:pPr>
-      <w:r>
-        <w:rPr>
-          <w:rFonts w:ascii="Verdana" w:hAnsi="Verdana" w:cs="Arial"/>
-          <w:lang w:eastAsia="es-AR"/>
-        </w:rPr>
         <w:t xml:space="preserve">En </w:t>
       </w:r>
-      <w:proofErr w:type="spellStart"/>
       <w:r>
         <w:rPr>
           <w:rFonts w:ascii="Verdana" w:hAnsi="Verdana" w:cs="Arial"/>
@@ -1932,7 +1793,6 @@
         </w:rPr>
         <w:t>src</w:t>
       </w:r>
-      <w:proofErr w:type="spellEnd"/>
       <w:r>
         <w:rPr>
           <w:rFonts w:ascii="Verdana" w:hAnsi="Verdana" w:cs="Arial"/>
@@ -1976,14 +1836,14 @@
           <w:b/>
           <w:lang w:eastAsia="es-AR"/>
         </w:rPr>
-        <w:t>Ejecutables</w:t>
-      </w:r>
-      <w:r>
-        <w:rPr>
-          <w:rFonts w:ascii="Verdana" w:hAnsi="Verdana"/>
-          <w:lang w:eastAsia="es-AR"/>
-        </w:rPr>
-        <w:t xml:space="preserve"> se encuentran los archivos ejecutables, del tipo </w:t>
+        <w:t>Documentos</w:t>
+      </w:r>
+      <w:r>
+        <w:rPr>
+          <w:rFonts w:ascii="Verdana" w:hAnsi="Verdana"/>
+          <w:lang w:eastAsia="es-AR"/>
+        </w:rPr>
+        <w:t xml:space="preserve"> se encuentran los archivos de texto, del tipo </w:t>
       </w:r>
       <w:r>
         <w:rPr>
@@ -1991,102 +1851,37 @@
           <w:b/>
           <w:lang w:eastAsia="es-AR"/>
         </w:rPr>
-        <w:t xml:space="preserve"> *.</w:t>
-      </w:r>
-      <w:proofErr w:type="spellStart"/>
+        <w:t>*.pdf</w:t>
+      </w:r>
+      <w:r>
+        <w:rPr>
+          <w:rFonts w:ascii="Verdana" w:hAnsi="Verdana"/>
+          <w:lang w:eastAsia="es-AR"/>
+        </w:rPr>
+        <w:t>.</w:t>
+      </w:r>
+    </w:p>
+    <w:p>
+      <w:pPr>
+        <w:rPr>
+          <w:rFonts w:ascii="Verdana" w:hAnsi="Verdana"/>
+          <w:lang w:eastAsia="es-AR"/>
+        </w:rPr>
+      </w:pPr>
+      <w:r>
+        <w:rPr>
+          <w:rFonts w:ascii="Verdana" w:hAnsi="Verdana"/>
+          <w:lang w:eastAsia="es-AR"/>
+        </w:rPr>
+        <w:t xml:space="preserve">En </w:t>
+      </w:r>
       <w:r>
         <w:rPr>
           <w:rFonts w:ascii="Verdana" w:hAnsi="Verdana"/>
           <w:b/>
           <w:lang w:eastAsia="es-AR"/>
         </w:rPr>
-        <w:t>jar</w:t>
-      </w:r>
-      <w:proofErr w:type="spellEnd"/>
-      <w:r>
-        <w:rPr>
-          <w:rFonts w:ascii="Verdana" w:hAnsi="Verdana"/>
-          <w:lang w:eastAsia="es-AR"/>
-        </w:rPr>
-        <w:t>.</w:t>
-      </w:r>
-    </w:p>
-    <w:p>
-      <w:pPr>
-        <w:rPr>
-          <w:rFonts w:ascii="Verdana" w:hAnsi="Verdana"/>
-          <w:lang w:eastAsia="es-AR"/>
-        </w:rPr>
-      </w:pPr>
-      <w:r>
-        <w:rPr>
-          <w:rFonts w:ascii="Verdana" w:hAnsi="Verdana"/>
-          <w:lang w:eastAsia="es-AR"/>
-        </w:rPr>
-        <w:t xml:space="preserve">En </w:t>
-      </w:r>
-      <w:r>
-        <w:rPr>
-          <w:rFonts w:ascii="Verdana" w:hAnsi="Verdana"/>
-          <w:b/>
-          <w:lang w:eastAsia="es-AR"/>
-        </w:rPr>
-        <w:t>Documentos</w:t>
-      </w:r>
-      <w:r>
-        <w:rPr>
-          <w:rFonts w:ascii="Verdana" w:hAnsi="Verdana"/>
-          <w:lang w:eastAsia="es-AR"/>
-        </w:rPr>
-        <w:t xml:space="preserve"> se encuentran los archivos de texto, del tipo </w:t>
-      </w:r>
-      <w:r>
-        <w:rPr>
-          <w:rFonts w:ascii="Verdana" w:hAnsi="Verdana"/>
-          <w:b/>
-          <w:lang w:eastAsia="es-AR"/>
-        </w:rPr>
-        <w:t>*.</w:t>
-      </w:r>
-      <w:proofErr w:type="spellStart"/>
-      <w:r>
-        <w:rPr>
-          <w:rFonts w:ascii="Verdana" w:hAnsi="Verdana"/>
-          <w:b/>
-          <w:lang w:eastAsia="es-AR"/>
-        </w:rPr>
-        <w:t>pdf</w:t>
-      </w:r>
-      <w:proofErr w:type="spellEnd"/>
-      <w:r>
-        <w:rPr>
-          <w:rFonts w:ascii="Verdana" w:hAnsi="Verdana"/>
-          <w:lang w:eastAsia="es-AR"/>
-        </w:rPr>
-        <w:t>.</w:t>
-      </w:r>
-    </w:p>
-    <w:p>
-      <w:pPr>
-        <w:rPr>
-          <w:rFonts w:ascii="Verdana" w:hAnsi="Verdana"/>
-          <w:lang w:eastAsia="es-AR"/>
-        </w:rPr>
-      </w:pPr>
-      <w:r>
-        <w:rPr>
-          <w:rFonts w:ascii="Verdana" w:hAnsi="Verdana"/>
-          <w:lang w:eastAsia="es-AR"/>
-        </w:rPr>
-        <w:t xml:space="preserve">En </w:t>
-      </w:r>
-      <w:r>
-        <w:rPr>
-          <w:rFonts w:ascii="Verdana" w:hAnsi="Verdana"/>
-          <w:b/>
-          <w:lang w:eastAsia="es-AR"/>
-        </w:rPr>
-        <w:t>Tp1</w:t>
+        <w:t>2017-UNC-IngSoft-RDM</w:t>
       </w:r>
       <w:r>
         <w:rPr>
@@ -2100,17 +1895,29 @@
           <w:rFonts w:ascii="Verdana" w:hAnsi="Verdana"/>
           <w:lang w:eastAsia="es-AR"/>
         </w:rPr>
-        <w:t xml:space="preserve">encuentran archivos autogenerados por </w:t>
-      </w:r>
-      <w:proofErr w:type="spellStart"/>
-      <w:r>
-        <w:rPr>
-          <w:rFonts w:ascii="Verdana" w:hAnsi="Verdana"/>
-          <w:lang w:eastAsia="es-AR"/>
-        </w:rPr>
-        <w:t>git</w:t>
-      </w:r>
-      <w:proofErr w:type="spellEnd"/>
+        <w:t>encuent</w:t>
+      </w:r>
+      <w:r>
+        <w:rPr>
+          <w:rFonts w:ascii="Verdana" w:hAnsi="Verdana"/>
+          <w:lang w:eastAsia="es-AR"/>
+        </w:rPr>
+        <w:t>ran archivos autogenerados por G</w:t>
+      </w:r>
+      <w:r>
+        <w:rPr>
+          <w:rFonts w:ascii="Verdana" w:hAnsi="Verdana"/>
+          <w:lang w:eastAsia="es-AR"/>
+        </w:rPr>
+        <w:t>it</w:t>
+      </w:r>
+      <w:r>
+        <w:rPr>
+          <w:rFonts w:ascii="Verdana" w:hAnsi="Verdana"/>
+          <w:lang w:eastAsia="es-AR"/>
+        </w:rPr>
+        <w:t>Hub y por IntelliJ (IDE utilizada)</w:t>
+      </w:r>
       <w:r>
         <w:rPr>
           <w:rFonts w:ascii="Verdana" w:hAnsi="Verdana"/>
@@ -2544,18 +2351,8 @@
           <w:b/>
           <w:lang w:eastAsia="es-AR"/>
         </w:rPr>
-        <w:t>versión-nombre-</w:t>
-      </w:r>
-      <w:proofErr w:type="spellStart"/>
-      <w:r>
-        <w:rPr>
-          <w:rFonts w:ascii="Verdana" w:hAnsi="Verdana"/>
-          <w:b/>
-          <w:lang w:eastAsia="es-AR"/>
-        </w:rPr>
-        <w:t>versiónPropia</w:t>
-      </w:r>
-      <w:proofErr w:type="spellEnd"/>
+        <w:t>versión-nombre-versiónPropia</w:t>
+      </w:r>
       <w:proofErr w:type="gramEnd"/>
     </w:p>
     <w:p>
@@ -2611,23 +2408,7 @@
           <w:lang w:eastAsia="es-AR"/>
         </w:rPr>
         <w:tab/>
-        <w:t>con su propia rama (</w:t>
-      </w:r>
-      <w:proofErr w:type="spellStart"/>
-      <w:r>
-        <w:rPr>
-          <w:rFonts w:ascii="Verdana" w:hAnsi="Verdana"/>
-          <w:lang w:eastAsia="es-AR"/>
-        </w:rPr>
-        <w:t>merge</w:t>
-      </w:r>
-      <w:proofErr w:type="spellEnd"/>
-      <w:r>
-        <w:rPr>
-          <w:rFonts w:ascii="Verdana" w:hAnsi="Verdana"/>
-          <w:lang w:eastAsia="es-AR"/>
-        </w:rPr>
-        <w:t>) para que sus cambios queden registrados en la rama principal.</w:t>
+        <w:t>con su propia rama (merge) para que sus cambios queden registrados en la rama principal.</w:t>
       </w:r>
     </w:p>
     <w:p>
@@ -2655,7 +2436,6 @@
         </w:rPr>
         <w:t>Forma de entrega de los “</w:t>
       </w:r>
-      <w:proofErr w:type="spellStart"/>
       <w:r>
         <w:rPr>
           <w:rFonts w:ascii="Verdana" w:hAnsi="Verdana"/>
@@ -2678,10 +2458,82 @@
           <w:szCs w:val="22"/>
           <w:u w:val="single"/>
         </w:rPr>
-        <w:t>ases</w:t>
-      </w:r>
-      <w:proofErr w:type="spellEnd"/>
-      <w:r>
+        <w:t>ases”, instrucciones mínimas de instalación y formato de entrega:</w:t>
+      </w:r>
+    </w:p>
+    <w:p>
+      <w:pPr>
+        <w:rPr>
+          <w:rFonts w:ascii="Verdana" w:hAnsi="Verdana"/>
+          <w:lang w:eastAsia="es-AR"/>
+        </w:rPr>
+      </w:pPr>
+      <w:r>
+        <w:rPr>
+          <w:rFonts w:ascii="Verdana" w:hAnsi="Verdana"/>
+          <w:lang w:eastAsia="es-AR"/>
+        </w:rPr>
+        <w:t>Los releases serán generados cada vez que se avance en una versión mayor del sistema. Éstas son las únicas versiones potencialmente entregables, las versiones internas serán utilizadas para control y gestión interna. Las distintas versiones del release del software se entregarán en formato ejecutable.</w:t>
+      </w:r>
+    </w:p>
+    <w:p>
+      <w:pPr>
+        <w:rPr>
+          <w:rFonts w:ascii="Verdana" w:hAnsi="Verdana"/>
+          <w:lang w:eastAsia="es-AR"/>
+        </w:rPr>
+      </w:pPr>
+      <w:r>
+        <w:rPr>
+          <w:rFonts w:ascii="Verdana" w:hAnsi="Verdana"/>
+          <w:lang w:eastAsia="es-AR"/>
+        </w:rPr>
+        <w:t xml:space="preserve">Las instrucciones básicas para instalar el software son: </w:t>
+      </w:r>
+    </w:p>
+    <w:p>
+      <w:pPr>
+        <w:pStyle w:val="Prrafodelista"/>
+        <w:numPr>
+          <w:ilvl w:val="0"/>
+          <w:numId w:val="3"/>
+        </w:numPr>
+        <w:rPr>
+          <w:rFonts w:ascii="Verdana" w:hAnsi="Verdana"/>
+          <w:lang w:eastAsia="es-AR"/>
+        </w:rPr>
+      </w:pPr>
+      <w:r>
+        <w:rPr>
+          <w:rFonts w:ascii="Verdana" w:hAnsi="Verdana"/>
+          <w:lang w:eastAsia="es-AR"/>
+        </w:rPr>
+        <w:t xml:space="preserve">La computadora en la que se desee instalar el software debe contar con el sistema operativo Windows 7 (32 0 64 bits) en adelante. </w:t>
+      </w:r>
+    </w:p>
+    <w:p>
+      <w:pPr>
+        <w:pStyle w:val="Prrafodelista"/>
+        <w:numPr>
+          <w:ilvl w:val="0"/>
+          <w:numId w:val="3"/>
+        </w:numPr>
+        <w:rPr>
+          <w:rFonts w:ascii="Verdana" w:hAnsi="Verdana"/>
+          <w:lang w:eastAsia="es-AR"/>
+        </w:rPr>
+      </w:pPr>
+      <w:r>
+        <w:rPr>
+          <w:rFonts w:ascii="Verdana" w:hAnsi="Verdana"/>
+          <w:lang w:eastAsia="es-AR"/>
+        </w:rPr>
+        <w:t>Se deberá ejecutar el archivo de instalación.</w:t>
+      </w:r>
+    </w:p>
+    <w:p>
+      <w:pPr>
+        <w:pStyle w:val="Subttulo"/>
         <w:rPr>
           <w:rFonts w:ascii="Verdana" w:hAnsi="Verdana"/>
           <w:b/>
@@ -2691,110 +2543,7 @@
           <w:szCs w:val="22"/>
           <w:u w:val="single"/>
         </w:rPr>
-        <w:t>”, instrucciones mínimas de instalación y formato de entrega:</w:t>
-      </w:r>
-    </w:p>
-    <w:p>
-      <w:pPr>
-        <w:rPr>
-          <w:rFonts w:ascii="Verdana" w:hAnsi="Verdana"/>
-          <w:lang w:eastAsia="es-AR"/>
-        </w:rPr>
-      </w:pPr>
-      <w:r>
-        <w:rPr>
-          <w:rFonts w:ascii="Verdana" w:hAnsi="Verdana"/>
-          <w:lang w:eastAsia="es-AR"/>
-        </w:rPr>
-        <w:t xml:space="preserve">Los </w:t>
-      </w:r>
-      <w:proofErr w:type="spellStart"/>
-      <w:r>
-        <w:rPr>
-          <w:rFonts w:ascii="Verdana" w:hAnsi="Verdana"/>
-          <w:lang w:eastAsia="es-AR"/>
-        </w:rPr>
-        <w:t>releases</w:t>
-      </w:r>
-      <w:proofErr w:type="spellEnd"/>
-      <w:r>
-        <w:rPr>
-          <w:rFonts w:ascii="Verdana" w:hAnsi="Verdana"/>
-          <w:lang w:eastAsia="es-AR"/>
-        </w:rPr>
-        <w:t xml:space="preserve"> serán generados cada vez que se avance en una versión mayor del sistema. Éstas son las únicas versiones potencialmente entregables, las versiones internas serán utilizadas para control y gestión interna. Las distintas versiones del </w:t>
-      </w:r>
-      <w:proofErr w:type="spellStart"/>
-      <w:r>
-        <w:rPr>
-          <w:rFonts w:ascii="Verdana" w:hAnsi="Verdana"/>
-          <w:lang w:eastAsia="es-AR"/>
-        </w:rPr>
-        <w:t>release</w:t>
-      </w:r>
-      <w:proofErr w:type="spellEnd"/>
-      <w:r>
-        <w:rPr>
-          <w:rFonts w:ascii="Verdana" w:hAnsi="Verdana"/>
-          <w:lang w:eastAsia="es-AR"/>
-        </w:rPr>
-        <w:t xml:space="preserve"> del software se entregarán en formato ejecutable.</w:t>
-      </w:r>
-    </w:p>
-    <w:p>
-      <w:pPr>
-        <w:rPr>
-          <w:rFonts w:ascii="Verdana" w:hAnsi="Verdana"/>
-          <w:lang w:eastAsia="es-AR"/>
-        </w:rPr>
-      </w:pPr>
-      <w:r>
-        <w:rPr>
-          <w:rFonts w:ascii="Verdana" w:hAnsi="Verdana"/>
-          <w:lang w:eastAsia="es-AR"/>
-        </w:rPr>
-        <w:t xml:space="preserve">Las instrucciones básicas para instalar el software son: </w:t>
-      </w:r>
-    </w:p>
-    <w:p>
-      <w:pPr>
-        <w:pStyle w:val="Prrafodelista"/>
-        <w:numPr>
-          <w:ilvl w:val="0"/>
-          <w:numId w:val="3"/>
-        </w:numPr>
-        <w:rPr>
-          <w:rFonts w:ascii="Verdana" w:hAnsi="Verdana"/>
-          <w:lang w:eastAsia="es-AR"/>
-        </w:rPr>
-      </w:pPr>
-      <w:r>
-        <w:rPr>
-          <w:rFonts w:ascii="Verdana" w:hAnsi="Verdana"/>
-          <w:lang w:eastAsia="es-AR"/>
-        </w:rPr>
-        <w:t xml:space="preserve">La computadora en la que se desee instalar el software debe contar con el sistema operativo Windows 7 (32 0 64 bits) en adelante. </w:t>
-      </w:r>
-    </w:p>
-    <w:p>
-      <w:pPr>
-        <w:pStyle w:val="Prrafodelista"/>
-        <w:numPr>
-          <w:ilvl w:val="0"/>
-          <w:numId w:val="3"/>
-        </w:numPr>
-        <w:rPr>
-          <w:rFonts w:ascii="Verdana" w:hAnsi="Verdana"/>
-          <w:lang w:eastAsia="es-AR"/>
-        </w:rPr>
-      </w:pPr>
-      <w:r>
-        <w:rPr>
-          <w:rFonts w:ascii="Verdana" w:hAnsi="Verdana"/>
-          <w:lang w:eastAsia="es-AR"/>
-        </w:rPr>
-        <w:t>Se deberá ejecutar el archivo de instalación.</w:t>
-      </w:r>
+      </w:pPr>
     </w:p>
     <w:p>
       <w:pPr>
@@ -2809,10 +2558,7 @@
           <w:u w:val="single"/>
         </w:rPr>
       </w:pPr>
-    </w:p>
-    <w:p>
-      <w:pPr>
-        <w:pStyle w:val="Subttulo"/>
+      <w:r>
         <w:rPr>
           <w:rFonts w:ascii="Verdana" w:hAnsi="Verdana"/>
           <w:b/>
@@ -2822,8 +2568,8 @@
           <w:szCs w:val="22"/>
           <w:u w:val="single"/>
         </w:rPr>
-      </w:pPr>
-      <w:proofErr w:type="spellStart"/>
+        <w:t>Change Control Board</w:t>
+      </w:r>
       <w:r>
         <w:rPr>
           <w:rFonts w:ascii="Verdana" w:hAnsi="Verdana"/>
@@ -2834,9 +2580,8 @@
           <w:szCs w:val="22"/>
           <w:u w:val="single"/>
         </w:rPr>
-        <w:t>Change</w:t>
-      </w:r>
-      <w:proofErr w:type="spellEnd"/>
+        <w:t xml:space="preserve"> (CCB)</w:t>
+      </w:r>
       <w:r>
         <w:rPr>
           <w:rFonts w:ascii="Verdana" w:hAnsi="Verdana"/>
@@ -2847,10 +2592,393 @@
           <w:szCs w:val="22"/>
           <w:u w:val="single"/>
         </w:rPr>
-        <w:t xml:space="preserve"> Control </w:t>
-      </w:r>
-      <w:proofErr w:type="spellStart"/>
-      <w:r>
+        <w:t>. Listado y rol de los integrantes del equipo:</w:t>
+      </w:r>
+    </w:p>
+    <w:p>
+      <w:pPr>
+        <w:jc w:val="both"/>
+        <w:rPr>
+          <w:rFonts w:ascii="Verdana" w:hAnsi="Verdana"/>
+          <w:lang w:eastAsia="es-AR"/>
+        </w:rPr>
+      </w:pPr>
+      <w:r>
+        <w:rPr>
+          <w:rFonts w:ascii="Verdana" w:hAnsi="Verdana"/>
+          <w:lang w:eastAsia="es-AR"/>
+        </w:rPr>
+        <w:t>Los integrantes y sus respectivos roles en la CCB son:</w:t>
+      </w:r>
+    </w:p>
+    <w:p>
+      <w:pPr>
+        <w:jc w:val="both"/>
+        <w:rPr>
+          <w:rFonts w:ascii="Verdana" w:eastAsia="BatangChe" w:hAnsi="Verdana"/>
+          <w:lang w:eastAsia="es-AR"/>
+        </w:rPr>
+      </w:pPr>
+      <w:r>
+        <w:rPr>
+          <w:rFonts w:ascii="Verdana" w:hAnsi="Verdana"/>
+          <w:lang w:eastAsia="es-AR"/>
+        </w:rPr>
+        <w:tab/>
+      </w:r>
+      <w:r>
+        <w:rPr>
+          <w:rFonts w:ascii="BatangChe" w:eastAsia="BatangChe" w:hAnsi="BatangChe" w:hint="eastAsia"/>
+          <w:lang w:eastAsia="es-AR"/>
+        </w:rPr>
+        <w:t>►</w:t>
+      </w:r>
+      <w:r>
+        <w:rPr>
+          <w:rFonts w:ascii="BatangChe" w:eastAsia="BatangChe" w:hAnsi="BatangChe"/>
+          <w:lang w:eastAsia="es-AR"/>
+        </w:rPr>
+        <w:t xml:space="preserve"> </w:t>
+      </w:r>
+      <w:r>
+        <w:rPr>
+          <w:rFonts w:ascii="Verdana" w:eastAsia="BatangChe" w:hAnsi="Verdana"/>
+          <w:lang w:eastAsia="es-AR"/>
+        </w:rPr>
+        <w:t>Abratte, Diego José: Desarrollador y Gestor del producto.</w:t>
+      </w:r>
+    </w:p>
+    <w:p>
+      <w:pPr>
+        <w:jc w:val="both"/>
+        <w:rPr>
+          <w:rFonts w:ascii="Verdana" w:eastAsia="BatangChe" w:hAnsi="Verdana"/>
+          <w:lang w:eastAsia="es-AR"/>
+        </w:rPr>
+      </w:pPr>
+      <w:r>
+        <w:rPr>
+          <w:rFonts w:ascii="Verdana" w:eastAsia="BatangChe" w:hAnsi="Verdana"/>
+          <w:lang w:eastAsia="es-AR"/>
+        </w:rPr>
+        <w:tab/>
+      </w:r>
+      <w:r>
+        <w:rPr>
+          <w:rFonts w:ascii="BatangChe" w:eastAsia="BatangChe" w:hAnsi="BatangChe" w:hint="eastAsia"/>
+          <w:lang w:eastAsia="es-AR"/>
+        </w:rPr>
+        <w:t>►</w:t>
+      </w:r>
+      <w:r>
+        <w:rPr>
+          <w:rFonts w:ascii="BatangChe" w:eastAsia="BatangChe" w:hAnsi="BatangChe"/>
+          <w:lang w:eastAsia="es-AR"/>
+        </w:rPr>
+        <w:t xml:space="preserve"> </w:t>
+      </w:r>
+      <w:r>
+        <w:rPr>
+          <w:rFonts w:ascii="Verdana" w:eastAsia="BatangChe" w:hAnsi="Verdana"/>
+          <w:lang w:eastAsia="es-AR"/>
+        </w:rPr>
+        <w:t>Moral, Juan Ramiro: Desarrol</w:t>
+      </w:r>
+      <w:r>
+        <w:rPr>
+          <w:rFonts w:ascii="Verdana" w:eastAsia="BatangChe" w:hAnsi="Verdana"/>
+          <w:lang w:eastAsia="es-AR"/>
+        </w:rPr>
+        <w:t>l</w:t>
+      </w:r>
+      <w:r>
+        <w:rPr>
+          <w:rFonts w:ascii="Verdana" w:eastAsia="BatangChe" w:hAnsi="Verdana"/>
+          <w:lang w:eastAsia="es-AR"/>
+        </w:rPr>
+        <w:t>ador y Tester.</w:t>
+      </w:r>
+    </w:p>
+    <w:p>
+      <w:pPr>
+        <w:jc w:val="both"/>
+        <w:rPr>
+          <w:rFonts w:ascii="Verdana" w:eastAsia="BatangChe" w:hAnsi="Verdana"/>
+          <w:lang w:eastAsia="es-AR"/>
+        </w:rPr>
+      </w:pPr>
+      <w:r>
+        <w:rPr>
+          <w:rFonts w:ascii="BatangChe" w:eastAsia="BatangChe" w:hAnsi="BatangChe"/>
+          <w:lang w:eastAsia="es-AR"/>
+        </w:rPr>
+        <w:tab/>
+      </w:r>
+      <w:r>
+        <w:rPr>
+          <w:rFonts w:ascii="BatangChe" w:eastAsia="BatangChe" w:hAnsi="BatangChe" w:hint="eastAsia"/>
+          <w:lang w:eastAsia="es-AR"/>
+        </w:rPr>
+        <w:t>►</w:t>
+      </w:r>
+      <w:r>
+        <w:rPr>
+          <w:rFonts w:ascii="BatangChe" w:eastAsia="BatangChe" w:hAnsi="BatangChe"/>
+          <w:lang w:eastAsia="es-AR"/>
+        </w:rPr>
+        <w:t xml:space="preserve"> </w:t>
+      </w:r>
+      <w:r>
+        <w:rPr>
+          <w:rFonts w:ascii="Verdana" w:eastAsia="BatangChe" w:hAnsi="Verdana"/>
+          <w:lang w:eastAsia="es-AR"/>
+        </w:rPr>
+        <w:t>Rodríguez</w:t>
+      </w:r>
+      <w:r>
+        <w:rPr>
+          <w:rFonts w:ascii="Verdana" w:eastAsia="BatangChe" w:hAnsi="Verdana"/>
+          <w:lang w:eastAsia="es-AR"/>
+        </w:rPr>
+        <w:t>, Manuel: Desarrollador y Diseñador de Interfaces.</w:t>
+      </w:r>
+    </w:p>
+    <w:p>
+      <w:pPr>
+        <w:jc w:val="both"/>
+        <w:rPr>
+          <w:rFonts w:ascii="Verdana" w:eastAsia="BatangChe" w:hAnsi="Verdana"/>
+          <w:lang w:eastAsia="es-AR"/>
+        </w:rPr>
+      </w:pPr>
+      <w:r>
+        <w:rPr>
+          <w:rFonts w:ascii="Verdana" w:eastAsia="BatangChe" w:hAnsi="Verdana"/>
+          <w:lang w:eastAsia="es-AR"/>
+        </w:rPr>
+        <w:t>A modo de aclaración:</w:t>
+      </w:r>
+    </w:p>
+    <w:p>
+      <w:pPr>
+        <w:tabs>
+          <w:tab w:val="left" w:pos="7499"/>
+        </w:tabs>
+        <w:jc w:val="both"/>
+        <w:rPr>
+          <w:rFonts w:ascii="Verdana" w:eastAsia="BatangChe" w:hAnsi="Verdana"/>
+          <w:lang w:eastAsia="es-AR"/>
+        </w:rPr>
+      </w:pPr>
+      <w:r>
+        <w:rPr>
+          <w:rFonts w:ascii="Verdana" w:eastAsia="BatangChe" w:hAnsi="Verdana"/>
+          <w:lang w:eastAsia="es-AR"/>
+        </w:rPr>
+        <w:t xml:space="preserve">El desarrollador es el encargado de llevar a cabo la codificación del software. </w:t>
+      </w:r>
+    </w:p>
+    <w:p>
+      <w:pPr>
+        <w:tabs>
+          <w:tab w:val="left" w:pos="7499"/>
+        </w:tabs>
+        <w:jc w:val="both"/>
+        <w:rPr>
+          <w:rFonts w:ascii="Verdana" w:hAnsi="Verdana"/>
+          <w:lang w:eastAsia="es-AR"/>
+        </w:rPr>
+      </w:pPr>
+      <w:r>
+        <w:rPr>
+          <w:rFonts w:ascii="Verdana" w:hAnsi="Verdana"/>
+          <w:lang w:eastAsia="es-AR"/>
+        </w:rPr>
+        <w:t>El gestor del producto es el encargado de administrar y organizar el proyecto (manejo de tiempos, reparto de tareas, etc.).</w:t>
+      </w:r>
+    </w:p>
+    <w:p>
+      <w:pPr>
+        <w:tabs>
+          <w:tab w:val="left" w:pos="7499"/>
+        </w:tabs>
+        <w:jc w:val="both"/>
+        <w:rPr>
+          <w:rFonts w:ascii="Verdana" w:hAnsi="Verdana"/>
+          <w:lang w:eastAsia="es-AR"/>
+        </w:rPr>
+      </w:pPr>
+      <w:r>
+        <w:rPr>
+          <w:rFonts w:ascii="Verdana" w:hAnsi="Verdana"/>
+          <w:lang w:eastAsia="es-AR"/>
+        </w:rPr>
+        <w:t>El diseñador de interfaces es el encargado de realizar la interfaz gráfica del programa, diseño de íconos y cualquier imagen que se utilice en el mismo.</w:t>
+      </w:r>
+    </w:p>
+    <w:p>
+      <w:pPr>
+        <w:tabs>
+          <w:tab w:val="left" w:pos="7499"/>
+        </w:tabs>
+        <w:jc w:val="both"/>
+        <w:rPr>
+          <w:rFonts w:ascii="Verdana" w:hAnsi="Verdana"/>
+          <w:lang w:eastAsia="es-AR"/>
+        </w:rPr>
+      </w:pPr>
+      <w:r>
+        <w:rPr>
+          <w:rFonts w:ascii="Verdana" w:hAnsi="Verdana"/>
+          <w:lang w:eastAsia="es-AR"/>
+        </w:rPr>
+        <w:t>El tester es el encargado de llevar a cabo e implementar las pruebas sobre el software programado con el objetivo de encontrar bugs en caso de que éstos existan.</w:t>
+      </w:r>
+    </w:p>
+    <w:p>
+      <w:pPr>
+        <w:jc w:val="both"/>
+        <w:rPr>
+          <w:rFonts w:ascii="Verdana" w:hAnsi="Verdana"/>
+          <w:lang w:eastAsia="es-AR"/>
+        </w:rPr>
+      </w:pPr>
+      <w:r>
+        <w:rPr>
+          <w:rFonts w:ascii="Verdana" w:hAnsi="Verdana"/>
+          <w:lang w:eastAsia="es-AR"/>
+        </w:rPr>
+        <w:br w:type="page"/>
+      </w:r>
+    </w:p>
+    <w:p>
+      <w:pPr>
+        <w:tabs>
+          <w:tab w:val="left" w:pos="7499"/>
+        </w:tabs>
+        <w:jc w:val="both"/>
+        <w:rPr>
+          <w:rFonts w:ascii="Verdana" w:hAnsi="Verdana"/>
+          <w:lang w:eastAsia="es-AR"/>
+        </w:rPr>
+      </w:pPr>
+      <w:r>
+        <w:rPr>
+          <w:rFonts w:ascii="Verdana" w:hAnsi="Verdana"/>
+          <w:lang w:eastAsia="es-AR"/>
+        </w:rPr>
+        <w:lastRenderedPageBreak/>
+        <w:t>Si bien el equipo tiene integrantes con roles definidos, al ser un grupo reducido de personas, el proceso de construcción del sistema es colaborativo. Todos los miembros de la CCB se involucran en todas las actividades con el objetivo de que el producto pueda ser entregado en el menor tiempo posible, siempre manteniendo la jerarquía antes listada en lo que administración de las actividades respecta</w:t>
+      </w:r>
+    </w:p>
+    <w:p>
+      <w:pPr>
+        <w:jc w:val="both"/>
+        <w:rPr>
+          <w:rFonts w:ascii="Verdana" w:hAnsi="Verdana"/>
+          <w:lang w:eastAsia="es-AR"/>
+        </w:rPr>
+      </w:pPr>
+      <w:r>
+        <w:rPr>
+          <w:rFonts w:ascii="Verdana" w:hAnsi="Verdana"/>
+          <w:lang w:eastAsia="es-AR"/>
+        </w:rPr>
+        <w:t>Los medios de comunicación utilizados para el contacto entre los miembros del equipo fueron las redes sociales Facebook y Whatsapp. A través de éstas se organizaron los horarios de las reuniones y se realizaron comentarios sobre la evolución del proyecto.</w:t>
+      </w:r>
+    </w:p>
+    <w:p>
+      <w:pPr>
+        <w:jc w:val="both"/>
+        <w:rPr>
+          <w:rFonts w:ascii="Verdana" w:hAnsi="Verdana"/>
+          <w:lang w:eastAsia="es-AR"/>
+        </w:rPr>
+      </w:pPr>
+      <w:r>
+        <w:rPr>
+          <w:rFonts w:ascii="Verdana" w:hAnsi="Verdana"/>
+          <w:lang w:eastAsia="es-AR"/>
+        </w:rPr>
+        <w:t xml:space="preserve">En la primera reunión se estableció que el equipo se reunirá tres veces por semana. La duración de las reuniones es de 4 horas. </w:t>
+      </w:r>
+    </w:p>
+    <w:p>
+      <w:pPr>
+        <w:jc w:val="both"/>
+        <w:rPr>
+          <w:rFonts w:ascii="Verdana" w:hAnsi="Verdana"/>
+          <w:lang w:eastAsia="es-AR"/>
+        </w:rPr>
+      </w:pPr>
+      <w:r>
+        <w:rPr>
+          <w:rFonts w:ascii="Verdana" w:hAnsi="Verdana"/>
+          <w:lang w:eastAsia="es-AR"/>
+        </w:rPr>
+        <w:t>Al inicio de cada reunión se establecen las metas diarias de la misma y se revisan las metas g</w:t>
+      </w:r>
+      <w:r>
+        <w:rPr>
+          <w:rFonts w:ascii="Verdana" w:hAnsi="Verdana"/>
+          <w:lang w:eastAsia="es-AR"/>
+        </w:rPr>
+        <w:t>enerales del proyecto para ver el grado de progreso.</w:t>
+      </w:r>
+    </w:p>
+    <w:p>
+      <w:pPr>
+        <w:rPr>
+          <w:rFonts w:ascii="Verdana" w:hAnsi="Verdana"/>
+          <w:lang w:eastAsia="es-AR"/>
+        </w:rPr>
+      </w:pPr>
+      <w:r>
+        <w:rPr>
+          <w:rFonts w:ascii="Verdana" w:hAnsi="Verdana"/>
+          <w:lang w:eastAsia="es-AR"/>
+        </w:rPr>
+        <w:br w:type="page"/>
+      </w:r>
+    </w:p>
+    <w:p>
+      <w:pPr>
+        <w:pStyle w:val="Ttulo1"/>
+        <w:jc w:val="center"/>
+        <w:rPr>
+          <w:rFonts w:ascii="Verdana" w:hAnsi="Verdana"/>
+          <w:b w:val="0"/>
+          <w:color w:val="000000" w:themeColor="text1"/>
+          <w:sz w:val="36"/>
+          <w:szCs w:val="36"/>
+          <w:lang w:eastAsia="es-AR"/>
+        </w:rPr>
+      </w:pPr>
+      <w:bookmarkStart w:id="2" w:name="_Toc483208932"/>
+      <w:r>
+        <w:rPr>
+          <w:rFonts w:ascii="Verdana" w:hAnsi="Verdana"/>
+          <w:color w:val="000000" w:themeColor="text1"/>
+          <w:sz w:val="36"/>
+          <w:szCs w:val="36"/>
+          <w:u w:val="single"/>
+          <w:lang w:eastAsia="es-AR"/>
+        </w:rPr>
+        <w:lastRenderedPageBreak/>
+        <w:t>Documento de Requerimientos</w:t>
+      </w:r>
+      <w:bookmarkEnd w:id="2"/>
+    </w:p>
+    <w:p>
+      <w:pPr>
+        <w:rPr>
+          <w:lang w:eastAsia="es-AR"/>
+        </w:rPr>
+      </w:pPr>
+    </w:p>
+    <w:p>
+      <w:pPr>
+        <w:pStyle w:val="Subttulo"/>
         <w:rPr>
           <w:rFonts w:ascii="Verdana" w:hAnsi="Verdana"/>
           <w:b/>
@@ -2860,9 +2988,7 @@
           <w:szCs w:val="22"/>
           <w:u w:val="single"/>
         </w:rPr>
-        <w:t>Board</w:t>
-      </w:r>
-      <w:proofErr w:type="spellEnd"/>
+      </w:pPr>
       <w:r>
         <w:rPr>
           <w:rFonts w:ascii="Verdana" w:hAnsi="Verdana"/>
@@ -2873,9 +2999,443 @@
           <w:szCs w:val="22"/>
           <w:u w:val="single"/>
         </w:rPr>
-        <w:t xml:space="preserve"> (CCB)</w:t>
-      </w:r>
-      <w:r>
+        <w:t xml:space="preserve">Requerimientos Funcionales: </w:t>
+      </w:r>
+    </w:p>
+    <w:p>
+      <w:pPr>
+        <w:pStyle w:val="Prrafodelista"/>
+        <w:numPr>
+          <w:ilvl w:val="0"/>
+          <w:numId w:val="4"/>
+        </w:numPr>
+        <w:jc w:val="both"/>
+        <w:rPr>
+          <w:rFonts w:ascii="Verdana" w:hAnsi="Verdana"/>
+          <w:lang w:eastAsia="es-AR"/>
+        </w:rPr>
+      </w:pPr>
+      <w:r>
+        <w:rPr>
+          <w:rFonts w:ascii="Verdana" w:hAnsi="Verdana"/>
+          <w:lang w:eastAsia="es-AR"/>
+        </w:rPr>
+        <w:t>El sistema debe permitir al usuario</w:t>
+      </w:r>
+      <w:r>
+        <w:rPr>
+          <w:rFonts w:ascii="Verdana" w:hAnsi="Verdana"/>
+          <w:lang w:eastAsia="es-AR"/>
+        </w:rPr>
+        <w:t xml:space="preserve"> ingresar una serie.</w:t>
+      </w:r>
+      <w:r>
+        <w:rPr>
+          <w:rFonts w:ascii="Verdana" w:hAnsi="Verdana"/>
+          <w:lang w:eastAsia="es-AR"/>
+        </w:rPr>
+        <w:t xml:space="preserve"> </w:t>
+      </w:r>
+    </w:p>
+    <w:p>
+      <w:pPr>
+        <w:pStyle w:val="Prrafodelista"/>
+        <w:numPr>
+          <w:ilvl w:val="0"/>
+          <w:numId w:val="4"/>
+        </w:numPr>
+        <w:jc w:val="both"/>
+        <w:rPr>
+          <w:rFonts w:ascii="Verdana" w:hAnsi="Verdana"/>
+          <w:lang w:eastAsia="es-AR"/>
+        </w:rPr>
+      </w:pPr>
+      <w:r>
+        <w:rPr>
+          <w:rFonts w:ascii="Verdana" w:hAnsi="Verdana"/>
+          <w:lang w:eastAsia="es-AR"/>
+        </w:rPr>
+        <w:t>El sistema no deberá permitir al usuario cargar una serie sin nombre.</w:t>
+      </w:r>
+    </w:p>
+    <w:p>
+      <w:pPr>
+        <w:pStyle w:val="Prrafodelista"/>
+        <w:numPr>
+          <w:ilvl w:val="0"/>
+          <w:numId w:val="4"/>
+        </w:numPr>
+        <w:jc w:val="both"/>
+        <w:rPr>
+          <w:rFonts w:ascii="Verdana" w:hAnsi="Verdana"/>
+          <w:lang w:eastAsia="es-AR"/>
+        </w:rPr>
+      </w:pPr>
+      <w:r>
+        <w:rPr>
+          <w:rFonts w:ascii="Verdana" w:hAnsi="Verdana"/>
+          <w:lang w:eastAsia="es-AR"/>
+        </w:rPr>
+        <w:t>El sistema debe contar con un botón que despliegue un listado de números para que el usuario señale la cantidad de temporadas de la serie que quiere cargar.</w:t>
+      </w:r>
+      <w:r>
+        <w:rPr>
+          <w:rFonts w:ascii="Verdana" w:hAnsi="Verdana"/>
+          <w:lang w:eastAsia="es-AR"/>
+        </w:rPr>
+        <w:t xml:space="preserve"> Dicho listado de números no debe superar los 50 números.</w:t>
+      </w:r>
+    </w:p>
+    <w:p>
+      <w:pPr>
+        <w:pStyle w:val="Prrafodelista"/>
+        <w:numPr>
+          <w:ilvl w:val="0"/>
+          <w:numId w:val="4"/>
+        </w:numPr>
+        <w:jc w:val="both"/>
+        <w:rPr>
+          <w:rFonts w:ascii="Verdana" w:hAnsi="Verdana"/>
+          <w:lang w:eastAsia="es-AR"/>
+        </w:rPr>
+      </w:pPr>
+      <w:r>
+        <w:rPr>
+          <w:rFonts w:ascii="Verdana" w:hAnsi="Verdana"/>
+          <w:lang w:eastAsia="es-AR"/>
+        </w:rPr>
+        <w:t>El sistema debe contar con un botón que despliegue un listado de números para que el usuario señale la cantidad de capítulos de la serie que quiere cargar. Además de esto, debe contar con un campo en el que el usuario pueda cargar el nombre de cada capítulo.</w:t>
+      </w:r>
+      <w:r>
+        <w:rPr>
+          <w:rFonts w:ascii="Verdana" w:hAnsi="Verdana"/>
+          <w:lang w:eastAsia="es-AR"/>
+        </w:rPr>
+        <w:t xml:space="preserve"> </w:t>
+      </w:r>
+      <w:r>
+        <w:rPr>
+          <w:rFonts w:ascii="Verdana" w:hAnsi="Verdana"/>
+          <w:lang w:eastAsia="es-AR"/>
+        </w:rPr>
+        <w:t>Dicho listado de números no debe superar los 50 números.</w:t>
+      </w:r>
+    </w:p>
+    <w:p>
+      <w:pPr>
+        <w:pStyle w:val="Prrafodelista"/>
+        <w:numPr>
+          <w:ilvl w:val="0"/>
+          <w:numId w:val="4"/>
+        </w:numPr>
+        <w:jc w:val="both"/>
+        <w:rPr>
+          <w:rFonts w:ascii="Verdana" w:hAnsi="Verdana"/>
+          <w:lang w:eastAsia="es-AR"/>
+        </w:rPr>
+      </w:pPr>
+      <w:r>
+        <w:rPr>
+          <w:rFonts w:ascii="Verdana" w:hAnsi="Verdana"/>
+          <w:lang w:eastAsia="es-AR"/>
+        </w:rPr>
+        <w:t xml:space="preserve">El sistema generará automáticamente </w:t>
+      </w:r>
+      <w:r>
+        <w:rPr>
+          <w:rFonts w:ascii="Verdana" w:hAnsi="Verdana"/>
+          <w:lang w:eastAsia="es-AR"/>
+        </w:rPr>
+        <w:t xml:space="preserve">una lista con la cantidad de </w:t>
+      </w:r>
+      <w:r>
+        <w:rPr>
+          <w:rFonts w:ascii="Verdana" w:hAnsi="Verdana"/>
+          <w:lang w:eastAsia="es-AR"/>
+        </w:rPr>
+        <w:t xml:space="preserve"> capítulos señalados por el usuario con su respectivo nombre en caso de que se le haya ingresado alguno. En el caso de que el usuario no haya ingresado ningún nombre en los capítulos, el sistema generará una lista con nombres genéricos según el número de capítulo que corresponda</w:t>
+      </w:r>
+      <w:r>
+        <w:rPr>
+          <w:rFonts w:ascii="Verdana" w:hAnsi="Verdana"/>
+          <w:lang w:eastAsia="es-AR"/>
+        </w:rPr>
+        <w:t xml:space="preserve"> (P</w:t>
+      </w:r>
+      <w:r>
+        <w:rPr>
+          <w:rFonts w:ascii="Verdana" w:hAnsi="Verdana"/>
+          <w:lang w:eastAsia="es-AR"/>
+        </w:rPr>
+        <w:t>or ejemplo</w:t>
+      </w:r>
+      <w:r>
+        <w:rPr>
+          <w:rFonts w:ascii="Verdana" w:hAnsi="Verdana"/>
+          <w:lang w:eastAsia="es-AR"/>
+        </w:rPr>
+        <w:t xml:space="preserve">, para el primer capítulo, como nombre del capítulo figurará </w:t>
+      </w:r>
+      <w:r>
+        <w:rPr>
+          <w:rFonts w:ascii="Verdana" w:hAnsi="Verdana"/>
+          <w:i/>
+          <w:lang w:eastAsia="es-AR"/>
+        </w:rPr>
+        <w:t>capítulo I)</w:t>
+      </w:r>
+      <w:r>
+        <w:rPr>
+          <w:rFonts w:ascii="Verdana" w:hAnsi="Verdana"/>
+          <w:lang w:eastAsia="es-AR"/>
+        </w:rPr>
+        <w:t>.</w:t>
+      </w:r>
+    </w:p>
+    <w:p>
+      <w:pPr>
+        <w:pStyle w:val="Prrafodelista"/>
+        <w:numPr>
+          <w:ilvl w:val="0"/>
+          <w:numId w:val="4"/>
+        </w:numPr>
+        <w:jc w:val="both"/>
+        <w:rPr>
+          <w:rFonts w:ascii="Verdana" w:hAnsi="Verdana"/>
+          <w:lang w:eastAsia="es-AR"/>
+        </w:rPr>
+      </w:pPr>
+      <w:r>
+        <w:rPr>
+          <w:rFonts w:ascii="Verdana" w:hAnsi="Verdana"/>
+          <w:lang w:eastAsia="es-AR"/>
+        </w:rPr>
+        <w:t>El sistema permitirá al usuario marcar con un</w:t>
+      </w:r>
+      <w:r>
+        <w:rPr>
+          <w:rFonts w:ascii="Verdana" w:hAnsi="Verdana"/>
+          <w:lang w:eastAsia="es-AR"/>
+        </w:rPr>
+        <w:t>a</w:t>
+      </w:r>
+      <w:r>
+        <w:rPr>
+          <w:rFonts w:ascii="Verdana" w:hAnsi="Verdana"/>
+          <w:lang w:eastAsia="es-AR"/>
+        </w:rPr>
+        <w:t xml:space="preserve"> tilde los capítulos que ya ha visto de la </w:t>
+      </w:r>
+      <w:r>
+        <w:rPr>
+          <w:rFonts w:ascii="Verdana" w:hAnsi="Verdana"/>
+          <w:lang w:eastAsia="es-AR"/>
+        </w:rPr>
+        <w:t>serie.</w:t>
+      </w:r>
+    </w:p>
+    <w:p>
+      <w:pPr>
+        <w:pStyle w:val="Prrafodelista"/>
+        <w:numPr>
+          <w:ilvl w:val="0"/>
+          <w:numId w:val="4"/>
+        </w:numPr>
+        <w:jc w:val="both"/>
+        <w:rPr>
+          <w:rFonts w:ascii="Verdana" w:hAnsi="Verdana"/>
+          <w:lang w:eastAsia="es-AR"/>
+        </w:rPr>
+      </w:pPr>
+      <w:r>
+        <w:rPr>
+          <w:rFonts w:ascii="Verdana" w:hAnsi="Verdana"/>
+          <w:lang w:eastAsia="es-AR"/>
+        </w:rPr>
+        <w:t>El sistema marcará automáticamente</w:t>
+      </w:r>
+      <w:r>
+        <w:rPr>
+          <w:rFonts w:ascii="Verdana" w:hAnsi="Verdana"/>
+          <w:lang w:eastAsia="es-AR"/>
+        </w:rPr>
+        <w:t xml:space="preserve"> con un tilde</w:t>
+      </w:r>
+      <w:r>
+        <w:rPr>
+          <w:rFonts w:ascii="Verdana" w:hAnsi="Verdana"/>
+          <w:lang w:eastAsia="es-AR"/>
+        </w:rPr>
+        <w:t xml:space="preserve"> aquellas temporadas en las cuales el usuario ha visto todos sus cap</w:t>
+      </w:r>
+      <w:r>
+        <w:rPr>
+          <w:rFonts w:ascii="Verdana" w:hAnsi="Verdana"/>
+          <w:lang w:eastAsia="es-AR"/>
+        </w:rPr>
+        <w:t>ítulos</w:t>
+      </w:r>
+      <w:r>
+        <w:rPr>
+          <w:rFonts w:ascii="Verdana" w:hAnsi="Verdana"/>
+          <w:lang w:eastAsia="es-AR"/>
+        </w:rPr>
+        <w:t>.</w:t>
+      </w:r>
+    </w:p>
+    <w:p>
+      <w:pPr>
+        <w:pStyle w:val="Prrafodelista"/>
+        <w:numPr>
+          <w:ilvl w:val="0"/>
+          <w:numId w:val="4"/>
+        </w:numPr>
+        <w:jc w:val="both"/>
+        <w:rPr>
+          <w:rFonts w:ascii="Verdana" w:hAnsi="Verdana"/>
+          <w:lang w:eastAsia="es-AR"/>
+        </w:rPr>
+      </w:pPr>
+      <w:r>
+        <w:rPr>
+          <w:rFonts w:ascii="Verdana" w:hAnsi="Verdana"/>
+          <w:lang w:eastAsia="es-AR"/>
+        </w:rPr>
+        <w:t>Cuando el usuario cargue una nueva serie, el sistema deberá generar una nueva ventana</w:t>
+      </w:r>
+      <w:r>
+        <w:rPr>
+          <w:rFonts w:ascii="Verdana" w:hAnsi="Verdana"/>
+          <w:lang w:eastAsia="es-AR"/>
+        </w:rPr>
+        <w:t xml:space="preserve"> con el nombre de la nueva serie agregada.</w:t>
+      </w:r>
+    </w:p>
+    <w:p>
+      <w:pPr>
+        <w:pStyle w:val="Prrafodelista"/>
+        <w:numPr>
+          <w:ilvl w:val="0"/>
+          <w:numId w:val="4"/>
+        </w:numPr>
+        <w:jc w:val="both"/>
+        <w:rPr>
+          <w:rFonts w:ascii="Verdana" w:hAnsi="Verdana"/>
+          <w:lang w:eastAsia="es-AR"/>
+        </w:rPr>
+      </w:pPr>
+      <w:r>
+        <w:rPr>
+          <w:rFonts w:ascii="Verdana" w:hAnsi="Verdana"/>
+          <w:lang w:eastAsia="es-AR"/>
+        </w:rPr>
+        <w:t xml:space="preserve">Cada vez que el programa se ejecute, se deberá abrir una ventana </w:t>
+      </w:r>
+      <w:r>
+        <w:rPr>
+          <w:rFonts w:ascii="Verdana" w:hAnsi="Verdana"/>
+          <w:lang w:eastAsia="es-AR"/>
+        </w:rPr>
+        <w:t>con un botón que despliegue las series cargadas con su respectivo nombre.</w:t>
+      </w:r>
+    </w:p>
+    <w:p>
+      <w:pPr>
+        <w:pStyle w:val="Prrafodelista"/>
+        <w:numPr>
+          <w:ilvl w:val="0"/>
+          <w:numId w:val="4"/>
+        </w:numPr>
+        <w:jc w:val="both"/>
+        <w:rPr>
+          <w:rFonts w:ascii="Verdana" w:hAnsi="Verdana"/>
+          <w:lang w:eastAsia="es-AR"/>
+        </w:rPr>
+      </w:pPr>
+      <w:r>
+        <w:rPr>
+          <w:rFonts w:ascii="Verdana" w:hAnsi="Verdana"/>
+          <w:lang w:eastAsia="es-AR"/>
+        </w:rPr>
+        <w:t xml:space="preserve">Si el usuario desea entrar a ver una serie que ya está cargada en el programa, el sistema deberá mostrar </w:t>
+      </w:r>
+      <w:r>
+        <w:rPr>
+          <w:rFonts w:ascii="Verdana" w:hAnsi="Verdana"/>
+          <w:lang w:eastAsia="es-AR"/>
+        </w:rPr>
+        <w:t>un listado con las temporadas de dicha serie en una nueva ventana.</w:t>
+      </w:r>
+    </w:p>
+    <w:p>
+      <w:pPr>
+        <w:pStyle w:val="Prrafodelista"/>
+        <w:numPr>
+          <w:ilvl w:val="0"/>
+          <w:numId w:val="4"/>
+        </w:numPr>
+        <w:jc w:val="both"/>
+        <w:rPr>
+          <w:rFonts w:ascii="Verdana" w:hAnsi="Verdana"/>
+          <w:lang w:eastAsia="es-AR"/>
+        </w:rPr>
+      </w:pPr>
+      <w:r>
+        <w:rPr>
+          <w:rFonts w:ascii="Verdana" w:hAnsi="Verdana"/>
+          <w:lang w:eastAsia="es-AR"/>
+        </w:rPr>
+        <w:t>Si el usuario desea entrar a ver una temporada de una serie que ya se encontraba cargada cuando se abrió el programa, el sistema deberá mostrar un listado con los capítulos de dicha temporada en la misma ventana.</w:t>
+      </w:r>
+    </w:p>
+    <w:p>
+      <w:pPr>
+        <w:pStyle w:val="Prrafodelista"/>
+        <w:numPr>
+          <w:ilvl w:val="0"/>
+          <w:numId w:val="4"/>
+        </w:numPr>
+        <w:jc w:val="both"/>
+        <w:rPr>
+          <w:rFonts w:ascii="Verdana" w:hAnsi="Verdana"/>
+          <w:lang w:eastAsia="es-AR"/>
+        </w:rPr>
+      </w:pPr>
+      <w:r>
+        <w:rPr>
+          <w:rFonts w:ascii="Verdana" w:hAnsi="Verdana"/>
+          <w:lang w:eastAsia="es-AR"/>
+        </w:rPr>
+        <w:t>El software deberá permitir al usuario eliminar una serie ya cargada.</w:t>
+      </w:r>
+    </w:p>
+    <w:p>
+      <w:pPr>
+        <w:pStyle w:val="Prrafodelista"/>
+        <w:numPr>
+          <w:ilvl w:val="0"/>
+          <w:numId w:val="4"/>
+        </w:numPr>
+        <w:jc w:val="both"/>
+        <w:rPr>
+          <w:rFonts w:ascii="Verdana" w:hAnsi="Verdana"/>
+          <w:lang w:eastAsia="es-AR"/>
+        </w:rPr>
+      </w:pPr>
+      <w:r>
+        <w:rPr>
+          <w:rFonts w:ascii="Verdana" w:hAnsi="Verdana"/>
+          <w:lang w:eastAsia="es-AR"/>
+        </w:rPr>
+        <w:lastRenderedPageBreak/>
+        <w:t xml:space="preserve">El sistema deberá ser capaz de guardar la información que ha sido modificada. </w:t>
+      </w:r>
+      <w:bookmarkStart w:id="3" w:name="_GoBack"/>
+      <w:bookmarkEnd w:id="3"/>
+    </w:p>
+    <w:p>
+      <w:pPr>
+        <w:pStyle w:val="Subttulo"/>
         <w:rPr>
           <w:rFonts w:ascii="Verdana" w:hAnsi="Verdana"/>
           <w:b/>
@@ -2885,452 +3445,8 @@
           <w:szCs w:val="22"/>
           <w:u w:val="single"/>
         </w:rPr>
-        <w:t>. Listado y rol de los integrantes del equipo:</w:t>
-      </w:r>
-    </w:p>
-    <w:p>
-      <w:pPr>
-        <w:jc w:val="both"/>
-        <w:rPr>
-          <w:rFonts w:ascii="Verdana" w:hAnsi="Verdana"/>
-          <w:lang w:eastAsia="es-AR"/>
-        </w:rPr>
-      </w:pPr>
-      <w:r>
-        <w:rPr>
-          <w:rFonts w:ascii="Verdana" w:hAnsi="Verdana"/>
-          <w:lang w:eastAsia="es-AR"/>
-        </w:rPr>
-        <w:t>Los integrantes y sus respectivos roles en la CCB son:</w:t>
-      </w:r>
-    </w:p>
-    <w:p>
-      <w:pPr>
-        <w:jc w:val="both"/>
-        <w:rPr>
-          <w:rFonts w:ascii="Verdana" w:eastAsia="BatangChe" w:hAnsi="Verdana"/>
-          <w:lang w:eastAsia="es-AR"/>
-        </w:rPr>
-      </w:pPr>
-      <w:r>
-        <w:rPr>
-          <w:rFonts w:ascii="Verdana" w:hAnsi="Verdana"/>
-          <w:lang w:eastAsia="es-AR"/>
-        </w:rPr>
-        <w:tab/>
-      </w:r>
-      <w:r>
-        <w:rPr>
-          <w:rFonts w:ascii="BatangChe" w:eastAsia="BatangChe" w:hAnsi="BatangChe" w:hint="eastAsia"/>
-          <w:lang w:eastAsia="es-AR"/>
-        </w:rPr>
-        <w:t>►</w:t>
-      </w:r>
-      <w:r>
-        <w:rPr>
-          <w:rFonts w:ascii="BatangChe" w:eastAsia="BatangChe" w:hAnsi="BatangChe"/>
-          <w:lang w:eastAsia="es-AR"/>
-        </w:rPr>
-        <w:t xml:space="preserve"> </w:t>
-      </w:r>
-      <w:proofErr w:type="spellStart"/>
-      <w:r>
-        <w:rPr>
-          <w:rFonts w:ascii="Verdana" w:eastAsia="BatangChe" w:hAnsi="Verdana"/>
-          <w:lang w:eastAsia="es-AR"/>
-        </w:rPr>
-        <w:t>Abratte</w:t>
-      </w:r>
-      <w:proofErr w:type="spellEnd"/>
-      <w:r>
-        <w:rPr>
-          <w:rFonts w:ascii="Verdana" w:eastAsia="BatangChe" w:hAnsi="Verdana"/>
-          <w:lang w:eastAsia="es-AR"/>
-        </w:rPr>
-        <w:t>, Diego José: Desarrollador y Gestor del producto.</w:t>
-      </w:r>
-    </w:p>
-    <w:p>
-      <w:pPr>
-        <w:jc w:val="both"/>
-        <w:rPr>
-          <w:rFonts w:ascii="Verdana" w:eastAsia="BatangChe" w:hAnsi="Verdana"/>
-          <w:lang w:eastAsia="es-AR"/>
-        </w:rPr>
-      </w:pPr>
-      <w:r>
-        <w:rPr>
-          <w:rFonts w:ascii="Verdana" w:eastAsia="BatangChe" w:hAnsi="Verdana"/>
-          <w:lang w:eastAsia="es-AR"/>
-        </w:rPr>
-        <w:tab/>
-      </w:r>
-      <w:r>
-        <w:rPr>
-          <w:rFonts w:ascii="BatangChe" w:eastAsia="BatangChe" w:hAnsi="BatangChe" w:hint="eastAsia"/>
-          <w:lang w:eastAsia="es-AR"/>
-        </w:rPr>
-        <w:t>►</w:t>
-      </w:r>
-      <w:r>
-        <w:rPr>
-          <w:rFonts w:ascii="BatangChe" w:eastAsia="BatangChe" w:hAnsi="BatangChe"/>
-          <w:lang w:eastAsia="es-AR"/>
-        </w:rPr>
-        <w:t xml:space="preserve"> </w:t>
-      </w:r>
-      <w:r>
-        <w:rPr>
-          <w:rFonts w:ascii="Verdana" w:eastAsia="BatangChe" w:hAnsi="Verdana"/>
-          <w:lang w:eastAsia="es-AR"/>
-        </w:rPr>
-        <w:t xml:space="preserve">Moral, Juan Ramiro: </w:t>
-      </w:r>
-      <w:proofErr w:type="spellStart"/>
-      <w:r>
-        <w:rPr>
-          <w:rFonts w:ascii="Verdana" w:eastAsia="BatangChe" w:hAnsi="Verdana"/>
-          <w:lang w:eastAsia="es-AR"/>
-        </w:rPr>
-        <w:t>Desarrolador</w:t>
-      </w:r>
-      <w:proofErr w:type="spellEnd"/>
-      <w:r>
-        <w:rPr>
-          <w:rFonts w:ascii="Verdana" w:eastAsia="BatangChe" w:hAnsi="Verdana"/>
-          <w:lang w:eastAsia="es-AR"/>
-        </w:rPr>
-        <w:t xml:space="preserve"> y </w:t>
-      </w:r>
-      <w:proofErr w:type="spellStart"/>
-      <w:r>
-        <w:rPr>
-          <w:rFonts w:ascii="Verdana" w:eastAsia="BatangChe" w:hAnsi="Verdana"/>
-          <w:lang w:eastAsia="es-AR"/>
-        </w:rPr>
-        <w:t>Tester</w:t>
-      </w:r>
-      <w:proofErr w:type="spellEnd"/>
-      <w:r>
-        <w:rPr>
-          <w:rFonts w:ascii="Verdana" w:eastAsia="BatangChe" w:hAnsi="Verdana"/>
-          <w:lang w:eastAsia="es-AR"/>
-        </w:rPr>
-        <w:t>.</w:t>
-      </w:r>
-    </w:p>
-    <w:p>
-      <w:pPr>
-        <w:jc w:val="both"/>
-        <w:rPr>
-          <w:rFonts w:ascii="Verdana" w:eastAsia="BatangChe" w:hAnsi="Verdana"/>
-          <w:lang w:eastAsia="es-AR"/>
-        </w:rPr>
-      </w:pPr>
-      <w:r>
-        <w:rPr>
-          <w:rFonts w:ascii="BatangChe" w:eastAsia="BatangChe" w:hAnsi="BatangChe"/>
-          <w:lang w:eastAsia="es-AR"/>
-        </w:rPr>
-        <w:tab/>
-      </w:r>
-      <w:r>
-        <w:rPr>
-          <w:rFonts w:ascii="BatangChe" w:eastAsia="BatangChe" w:hAnsi="BatangChe" w:hint="eastAsia"/>
-          <w:lang w:eastAsia="es-AR"/>
-        </w:rPr>
-        <w:t>►</w:t>
-      </w:r>
-      <w:r>
-        <w:rPr>
-          <w:rFonts w:ascii="BatangChe" w:eastAsia="BatangChe" w:hAnsi="BatangChe"/>
-          <w:lang w:eastAsia="es-AR"/>
-        </w:rPr>
-        <w:t xml:space="preserve"> </w:t>
-      </w:r>
-      <w:proofErr w:type="spellStart"/>
-      <w:r>
-        <w:rPr>
-          <w:rFonts w:ascii="Verdana" w:eastAsia="BatangChe" w:hAnsi="Verdana"/>
-          <w:lang w:eastAsia="es-AR"/>
-        </w:rPr>
-        <w:t>Rodriguez</w:t>
-      </w:r>
-      <w:proofErr w:type="spellEnd"/>
-      <w:r>
-        <w:rPr>
-          <w:rFonts w:ascii="Verdana" w:eastAsia="BatangChe" w:hAnsi="Verdana"/>
-          <w:lang w:eastAsia="es-AR"/>
-        </w:rPr>
-        <w:t>, Manuel: Desarrollador y Diseñador de Interfaces.</w:t>
-      </w:r>
-    </w:p>
-    <w:p>
-      <w:pPr>
-        <w:jc w:val="both"/>
-        <w:rPr>
-          <w:rFonts w:ascii="Verdana" w:eastAsia="BatangChe" w:hAnsi="Verdana"/>
-          <w:lang w:eastAsia="es-AR"/>
-        </w:rPr>
-      </w:pPr>
-      <w:r>
-        <w:rPr>
-          <w:rFonts w:ascii="Verdana" w:eastAsia="BatangChe" w:hAnsi="Verdana"/>
-          <w:lang w:eastAsia="es-AR"/>
-        </w:rPr>
-        <w:t>A modo de aclaración:</w:t>
-      </w:r>
-    </w:p>
-    <w:p>
-      <w:pPr>
-        <w:tabs>
-          <w:tab w:val="left" w:pos="7499"/>
-        </w:tabs>
-        <w:jc w:val="both"/>
-        <w:rPr>
-          <w:rFonts w:ascii="Verdana" w:eastAsia="BatangChe" w:hAnsi="Verdana"/>
-          <w:lang w:eastAsia="es-AR"/>
-        </w:rPr>
-      </w:pPr>
-      <w:r>
-        <w:rPr>
-          <w:rFonts w:ascii="Verdana" w:eastAsia="BatangChe" w:hAnsi="Verdana"/>
-          <w:lang w:eastAsia="es-AR"/>
-        </w:rPr>
-        <w:t xml:space="preserve">El desarrollador es el encargado de llevar a cabo la codificación del software. </w:t>
-      </w:r>
-    </w:p>
-    <w:p>
-      <w:pPr>
-        <w:tabs>
-          <w:tab w:val="left" w:pos="7499"/>
-        </w:tabs>
-        <w:jc w:val="both"/>
-        <w:rPr>
-          <w:rFonts w:ascii="Verdana" w:hAnsi="Verdana"/>
-          <w:lang w:eastAsia="es-AR"/>
-        </w:rPr>
-      </w:pPr>
-      <w:r>
-        <w:rPr>
-          <w:rFonts w:ascii="Verdana" w:hAnsi="Verdana"/>
-          <w:lang w:eastAsia="es-AR"/>
-        </w:rPr>
-        <w:t>El gestor del producto es el encargado de administrar y organizar el proyecto (manejo de tiempos, reparto de tareas, etc.).</w:t>
-      </w:r>
-    </w:p>
-    <w:p>
-      <w:pPr>
-        <w:tabs>
-          <w:tab w:val="left" w:pos="7499"/>
-        </w:tabs>
-        <w:jc w:val="both"/>
-        <w:rPr>
-          <w:rFonts w:ascii="Verdana" w:hAnsi="Verdana"/>
-          <w:lang w:eastAsia="es-AR"/>
-        </w:rPr>
-      </w:pPr>
-      <w:r>
-        <w:rPr>
-          <w:rFonts w:ascii="Verdana" w:hAnsi="Verdana"/>
-          <w:lang w:eastAsia="es-AR"/>
-        </w:rPr>
-        <w:t>El diseñador de interfaces es el encargado de realizar la interfaz gráfica del programa, diseño de íconos y cualquier imagen que se utilice en el mismo.</w:t>
-      </w:r>
-    </w:p>
-    <w:p>
-      <w:pPr>
-        <w:tabs>
-          <w:tab w:val="left" w:pos="7499"/>
-        </w:tabs>
-        <w:jc w:val="both"/>
-        <w:rPr>
-          <w:rFonts w:ascii="Verdana" w:hAnsi="Verdana"/>
-          <w:lang w:eastAsia="es-AR"/>
-        </w:rPr>
-      </w:pPr>
-      <w:r>
-        <w:rPr>
-          <w:rFonts w:ascii="Verdana" w:hAnsi="Verdana"/>
-          <w:lang w:eastAsia="es-AR"/>
-        </w:rPr>
-        <w:t xml:space="preserve">El </w:t>
-      </w:r>
-      <w:proofErr w:type="spellStart"/>
-      <w:r>
-        <w:rPr>
-          <w:rFonts w:ascii="Verdana" w:hAnsi="Verdana"/>
-          <w:lang w:eastAsia="es-AR"/>
-        </w:rPr>
-        <w:t>tester</w:t>
-      </w:r>
-      <w:proofErr w:type="spellEnd"/>
-      <w:r>
-        <w:rPr>
-          <w:rFonts w:ascii="Verdana" w:hAnsi="Verdana"/>
-          <w:lang w:eastAsia="es-AR"/>
-        </w:rPr>
-        <w:t xml:space="preserve"> es el encargado de llevar a cabo e implementar las pruebas sobre el software programado con el objetivo de encontrar bugs en caso de que éstos existan.</w:t>
-      </w:r>
-    </w:p>
-    <w:p>
-      <w:pPr>
-        <w:jc w:val="both"/>
-        <w:rPr>
-          <w:rFonts w:ascii="Verdana" w:hAnsi="Verdana"/>
-          <w:lang w:eastAsia="es-AR"/>
-        </w:rPr>
-      </w:pPr>
-      <w:r>
-        <w:rPr>
-          <w:rFonts w:ascii="Verdana" w:hAnsi="Verdana"/>
-          <w:lang w:eastAsia="es-AR"/>
-        </w:rPr>
-        <w:br w:type="page"/>
-      </w:r>
-    </w:p>
-    <w:p>
-      <w:pPr>
-        <w:tabs>
-          <w:tab w:val="left" w:pos="7499"/>
-        </w:tabs>
-        <w:jc w:val="both"/>
-        <w:rPr>
-          <w:rFonts w:ascii="Verdana" w:hAnsi="Verdana"/>
-          <w:lang w:eastAsia="es-AR"/>
-        </w:rPr>
-      </w:pPr>
-      <w:r>
-        <w:rPr>
-          <w:rFonts w:ascii="Verdana" w:hAnsi="Verdana"/>
-          <w:lang w:eastAsia="es-AR"/>
-        </w:rPr>
-        <w:lastRenderedPageBreak/>
-        <w:t>Si bien el equipo tiene integrantes con roles definidos, al ser un grupo reducido de personas, el proceso de construcción del sistema es colaborativo. Todos los miembros de la CCB se involucran en todas las actividades con el objetivo de que el producto pueda ser entregado en el menor tiempo posible, siempre manteniendo la jerarquía antes listada en lo que administración de las actividades respecta</w:t>
-      </w:r>
-    </w:p>
-    <w:p>
-      <w:pPr>
-        <w:jc w:val="both"/>
-        <w:rPr>
-          <w:rFonts w:ascii="Verdana" w:hAnsi="Verdana"/>
-          <w:lang w:eastAsia="es-AR"/>
-        </w:rPr>
-      </w:pPr>
-      <w:r>
-        <w:rPr>
-          <w:rFonts w:ascii="Verdana" w:hAnsi="Verdana"/>
-          <w:lang w:eastAsia="es-AR"/>
-        </w:rPr>
-        <w:t xml:space="preserve">Los medios de comunicación utilizados para el contacto entre los miembros del equipo fueron las redes sociales Facebook y </w:t>
-      </w:r>
-      <w:proofErr w:type="spellStart"/>
-      <w:r>
-        <w:rPr>
-          <w:rFonts w:ascii="Verdana" w:hAnsi="Verdana"/>
-          <w:lang w:eastAsia="es-AR"/>
-        </w:rPr>
-        <w:t>Whatsapp</w:t>
-      </w:r>
-      <w:proofErr w:type="spellEnd"/>
-      <w:r>
-        <w:rPr>
-          <w:rFonts w:ascii="Verdana" w:hAnsi="Verdana"/>
-          <w:lang w:eastAsia="es-AR"/>
-        </w:rPr>
-        <w:t>. A través de éstas se organizaron los horarios de las reuniones y se realizaron comentarios sobre la evolución del proyecto.</w:t>
-      </w:r>
-    </w:p>
-    <w:p>
-      <w:pPr>
-        <w:jc w:val="both"/>
-        <w:rPr>
-          <w:rFonts w:ascii="Verdana" w:hAnsi="Verdana"/>
-          <w:lang w:eastAsia="es-AR"/>
-        </w:rPr>
-      </w:pPr>
-      <w:r>
-        <w:rPr>
-          <w:rFonts w:ascii="Verdana" w:hAnsi="Verdana"/>
-          <w:lang w:eastAsia="es-AR"/>
-        </w:rPr>
-        <w:t xml:space="preserve">En la primera reunión se estableció que el equipo se reunirá tres veces por semana. La duración de las reuniones es de 4 horas. </w:t>
-      </w:r>
-    </w:p>
-    <w:p>
-      <w:pPr>
-        <w:jc w:val="both"/>
-        <w:rPr>
-          <w:rFonts w:ascii="Verdana" w:hAnsi="Verdana"/>
-          <w:lang w:eastAsia="es-AR"/>
-        </w:rPr>
-      </w:pPr>
-      <w:r>
-        <w:rPr>
-          <w:rFonts w:ascii="Verdana" w:hAnsi="Verdana"/>
-          <w:lang w:eastAsia="es-AR"/>
-        </w:rPr>
-        <w:t>Al inicio de cada reunión se establecen las metas diarias de la misma y se revisan las metas g</w:t>
-      </w:r>
-      <w:r>
-        <w:rPr>
-          <w:rFonts w:ascii="Verdana" w:hAnsi="Verdana"/>
-          <w:lang w:eastAsia="es-AR"/>
-        </w:rPr>
-        <w:t>enerales del proyecto para ver el grado de progreso.</w:t>
-      </w:r>
-    </w:p>
-    <w:p>
-      <w:pPr>
-        <w:rPr>
-          <w:rFonts w:ascii="Verdana" w:hAnsi="Verdana"/>
-          <w:lang w:eastAsia="es-AR"/>
-        </w:rPr>
-      </w:pPr>
-      <w:r>
-        <w:rPr>
-          <w:rFonts w:ascii="Verdana" w:hAnsi="Verdana"/>
-          <w:lang w:eastAsia="es-AR"/>
-        </w:rPr>
-        <w:br w:type="page"/>
-      </w:r>
-    </w:p>
-    <w:p>
-      <w:pPr>
-        <w:pStyle w:val="Ttulo1"/>
-        <w:jc w:val="center"/>
-        <w:rPr>
-          <w:rFonts w:ascii="Verdana" w:hAnsi="Verdana"/>
-          <w:b w:val="0"/>
-          <w:color w:val="000000" w:themeColor="text1"/>
-          <w:sz w:val="36"/>
-          <w:szCs w:val="36"/>
-          <w:lang w:eastAsia="es-AR"/>
-        </w:rPr>
-      </w:pPr>
-      <w:r>
-        <w:rPr>
-          <w:rFonts w:ascii="Verdana" w:hAnsi="Verdana"/>
-          <w:color w:val="000000" w:themeColor="text1"/>
-          <w:sz w:val="36"/>
-          <w:szCs w:val="36"/>
-          <w:u w:val="single"/>
-          <w:lang w:eastAsia="es-AR"/>
-        </w:rPr>
-        <w:lastRenderedPageBreak/>
-        <w:t>Documento de Requerimientos</w:t>
-      </w:r>
-    </w:p>
-    <w:p>
-      <w:pPr>
-        <w:rPr>
-          <w:lang w:eastAsia="es-AR"/>
-        </w:rPr>
-      </w:pPr>
-    </w:p>
-    <w:p>
-      <w:pPr>
-        <w:pStyle w:val="Subttulo"/>
+      </w:pPr>
+      <w:r>
         <w:rPr>
           <w:rFonts w:ascii="Verdana" w:hAnsi="Verdana"/>
           <w:b/>
@@ -3340,404 +3456,6 @@
           <w:szCs w:val="22"/>
           <w:u w:val="single"/>
         </w:rPr>
-      </w:pPr>
-      <w:r>
-        <w:rPr>
-          <w:rFonts w:ascii="Verdana" w:hAnsi="Verdana"/>
-          <w:b/>
-          <w:i w:val="0"/>
-          <w:color w:val="C0504D" w:themeColor="accent2"/>
-          <w:sz w:val="22"/>
-          <w:szCs w:val="22"/>
-          <w:u w:val="single"/>
-        </w:rPr>
-        <w:t xml:space="preserve">Requerimientos Funcionales: </w:t>
-      </w:r>
-    </w:p>
-    <w:p>
-      <w:pPr>
-        <w:pStyle w:val="Prrafodelista"/>
-        <w:numPr>
-          <w:ilvl w:val="0"/>
-          <w:numId w:val="4"/>
-        </w:numPr>
-        <w:jc w:val="both"/>
-        <w:rPr>
-          <w:rFonts w:ascii="Verdana" w:hAnsi="Verdana"/>
-          <w:lang w:eastAsia="es-AR"/>
-        </w:rPr>
-      </w:pPr>
-      <w:r>
-        <w:rPr>
-          <w:rFonts w:ascii="Verdana" w:hAnsi="Verdana"/>
-          <w:lang w:eastAsia="es-AR"/>
-        </w:rPr>
-        <w:t xml:space="preserve">El sistema debe permitir al usuario ingresar el nombre de una serie, con la cantidad de temporadas y capítulos que la serie tenga. </w:t>
-      </w:r>
-    </w:p>
-    <w:p>
-      <w:pPr>
-        <w:pStyle w:val="Prrafodelista"/>
-        <w:numPr>
-          <w:ilvl w:val="0"/>
-          <w:numId w:val="4"/>
-        </w:numPr>
-        <w:jc w:val="both"/>
-        <w:rPr>
-          <w:rFonts w:ascii="Verdana" w:hAnsi="Verdana"/>
-          <w:lang w:eastAsia="es-AR"/>
-        </w:rPr>
-      </w:pPr>
-      <w:r>
-        <w:rPr>
-          <w:rFonts w:ascii="Verdana" w:hAnsi="Verdana"/>
-          <w:lang w:eastAsia="es-AR"/>
-        </w:rPr>
-        <w:t>El sistema debe exigir al usuario el nombre de la serie que quiera cargar, y debe darle la opción al usuario de cargar el nombre de cada capítulo de las temporadas que la serie tenga en caso de que el usuario así lo quiera.</w:t>
-      </w:r>
-    </w:p>
-    <w:p>
-      <w:pPr>
-        <w:pStyle w:val="Prrafodelista"/>
-        <w:numPr>
-          <w:ilvl w:val="0"/>
-          <w:numId w:val="4"/>
-        </w:numPr>
-        <w:jc w:val="both"/>
-        <w:rPr>
-          <w:rFonts w:ascii="Verdana" w:hAnsi="Verdana"/>
-          <w:lang w:eastAsia="es-AR"/>
-        </w:rPr>
-      </w:pPr>
-      <w:r>
-        <w:rPr>
-          <w:rFonts w:ascii="Verdana" w:hAnsi="Verdana"/>
-          <w:lang w:eastAsia="es-AR"/>
-        </w:rPr>
-        <w:t>El sistema debe contar con un campo en el que el usuario pueda escribir el nombre de la serie.</w:t>
-      </w:r>
-    </w:p>
-    <w:p>
-      <w:pPr>
-        <w:pStyle w:val="Prrafodelista"/>
-        <w:numPr>
-          <w:ilvl w:val="0"/>
-          <w:numId w:val="4"/>
-        </w:numPr>
-        <w:jc w:val="both"/>
-        <w:rPr>
-          <w:rFonts w:ascii="Verdana" w:hAnsi="Verdana"/>
-          <w:lang w:eastAsia="es-AR"/>
-        </w:rPr>
-      </w:pPr>
-      <w:r>
-        <w:rPr>
-          <w:rFonts w:ascii="Verdana" w:hAnsi="Verdana"/>
-          <w:lang w:eastAsia="es-AR"/>
-        </w:rPr>
-        <w:t>El sistema no deberá permitir al usuario cargar una serie sin nombre.</w:t>
-      </w:r>
-    </w:p>
-    <w:p>
-      <w:pPr>
-        <w:pStyle w:val="Prrafodelista"/>
-        <w:numPr>
-          <w:ilvl w:val="0"/>
-          <w:numId w:val="4"/>
-        </w:numPr>
-        <w:jc w:val="both"/>
-        <w:rPr>
-          <w:rFonts w:ascii="Verdana" w:hAnsi="Verdana"/>
-          <w:lang w:eastAsia="es-AR"/>
-        </w:rPr>
-      </w:pPr>
-      <w:r>
-        <w:rPr>
-          <w:rFonts w:ascii="Verdana" w:hAnsi="Verdana"/>
-          <w:lang w:eastAsia="es-AR"/>
-        </w:rPr>
-        <w:t>El sistema debe contar con un botón que despliegue un listado de números para que el usuario señale la cantidad de temporadas de la serie que quiere cargar.</w:t>
-      </w:r>
-    </w:p>
-    <w:p>
-      <w:pPr>
-        <w:pStyle w:val="Prrafodelista"/>
-        <w:numPr>
-          <w:ilvl w:val="0"/>
-          <w:numId w:val="4"/>
-        </w:numPr>
-        <w:jc w:val="both"/>
-        <w:rPr>
-          <w:rFonts w:ascii="Verdana" w:hAnsi="Verdana"/>
-          <w:lang w:eastAsia="es-AR"/>
-        </w:rPr>
-      </w:pPr>
-      <w:r>
-        <w:rPr>
-          <w:rFonts w:ascii="Verdana" w:hAnsi="Verdana"/>
-          <w:lang w:eastAsia="es-AR"/>
-        </w:rPr>
-        <w:t>El sistema debe contar con un botón que despliegue un listado de números para que el usuario señale la cantidad de capítulos de la serie que quiere cargar. Además de esto, debe contar con un campo en el que el usuario pueda cargar el nombre de cada capítulo.</w:t>
-      </w:r>
-    </w:p>
-    <w:p>
-      <w:pPr>
-        <w:pStyle w:val="Prrafodelista"/>
-        <w:numPr>
-          <w:ilvl w:val="0"/>
-          <w:numId w:val="4"/>
-        </w:numPr>
-        <w:jc w:val="both"/>
-        <w:rPr>
-          <w:rFonts w:ascii="Verdana" w:hAnsi="Verdana"/>
-          <w:lang w:eastAsia="es-AR"/>
-        </w:rPr>
-      </w:pPr>
-      <w:r>
-        <w:rPr>
-          <w:rFonts w:ascii="Verdana" w:hAnsi="Verdana"/>
-          <w:lang w:eastAsia="es-AR"/>
-        </w:rPr>
-        <w:t xml:space="preserve">El sistema generará automáticamente </w:t>
-      </w:r>
-      <w:r>
-        <w:rPr>
-          <w:rFonts w:ascii="Verdana" w:hAnsi="Verdana"/>
-          <w:lang w:eastAsia="es-AR"/>
-        </w:rPr>
-        <w:t xml:space="preserve">una lista con la cantidad de </w:t>
-      </w:r>
-      <w:r>
-        <w:rPr>
-          <w:rFonts w:ascii="Verdana" w:hAnsi="Verdana"/>
-          <w:lang w:eastAsia="es-AR"/>
-        </w:rPr>
-        <w:t xml:space="preserve"> capítulos señalados por el usuario con su respectivo nombre en caso de que se le haya ingresado alguno. En el caso de que el usuario no haya ingresado ningún nombre en los capítulos, el sistema generará una lista con nombres genéricos según el número de capítulo que corresponda.</w:t>
-      </w:r>
-    </w:p>
-    <w:p>
-      <w:pPr>
-        <w:pStyle w:val="Prrafodelista"/>
-        <w:numPr>
-          <w:ilvl w:val="0"/>
-          <w:numId w:val="4"/>
-        </w:numPr>
-        <w:jc w:val="both"/>
-        <w:rPr>
-          <w:rFonts w:ascii="Verdana" w:hAnsi="Verdana"/>
-          <w:lang w:eastAsia="es-AR"/>
-        </w:rPr>
-      </w:pPr>
-      <w:r>
-        <w:rPr>
-          <w:rFonts w:ascii="Verdana" w:hAnsi="Verdana"/>
-          <w:lang w:eastAsia="es-AR"/>
-        </w:rPr>
-        <w:t xml:space="preserve">El sistema permitirá al usuario marcar con </w:t>
-      </w:r>
-      <w:proofErr w:type="gramStart"/>
-      <w:r>
-        <w:rPr>
-          <w:rFonts w:ascii="Verdana" w:hAnsi="Verdana"/>
-          <w:lang w:eastAsia="es-AR"/>
-        </w:rPr>
-        <w:t>un</w:t>
-      </w:r>
-      <w:proofErr w:type="gramEnd"/>
-      <w:r>
-        <w:rPr>
-          <w:rFonts w:ascii="Verdana" w:hAnsi="Verdana"/>
-          <w:lang w:eastAsia="es-AR"/>
-        </w:rPr>
-        <w:t xml:space="preserve"> tilde los capítulos que ya ha visto de la serie</w:t>
-      </w:r>
-      <w:r>
-        <w:rPr>
-          <w:rFonts w:ascii="Verdana" w:hAnsi="Verdana"/>
-          <w:lang w:eastAsia="es-AR"/>
-        </w:rPr>
-        <w:t xml:space="preserve"> y guardará esta información cuando el programa sea cerrado</w:t>
-      </w:r>
-      <w:r>
-        <w:rPr>
-          <w:rFonts w:ascii="Verdana" w:hAnsi="Verdana"/>
-          <w:lang w:eastAsia="es-AR"/>
-        </w:rPr>
-        <w:t>.</w:t>
-      </w:r>
-    </w:p>
-    <w:p>
-      <w:pPr>
-        <w:pStyle w:val="Prrafodelista"/>
-        <w:numPr>
-          <w:ilvl w:val="0"/>
-          <w:numId w:val="4"/>
-        </w:numPr>
-        <w:jc w:val="both"/>
-        <w:rPr>
-          <w:rFonts w:ascii="Verdana" w:hAnsi="Verdana"/>
-          <w:lang w:eastAsia="es-AR"/>
-        </w:rPr>
-      </w:pPr>
-      <w:r>
-        <w:rPr>
-          <w:rFonts w:ascii="Verdana" w:hAnsi="Verdana"/>
-          <w:lang w:eastAsia="es-AR"/>
-        </w:rPr>
-        <w:t>El sistema marcará automáticamente aquellas temporadas en las cuales el usuario ha visto todos sus cap</w:t>
-      </w:r>
-      <w:r>
-        <w:rPr>
-          <w:rFonts w:ascii="Verdana" w:hAnsi="Verdana"/>
-          <w:lang w:eastAsia="es-AR"/>
-        </w:rPr>
-        <w:t>ítulos</w:t>
-      </w:r>
-      <w:r>
-        <w:rPr>
-          <w:rFonts w:ascii="Verdana" w:hAnsi="Verdana"/>
-          <w:lang w:eastAsia="es-AR"/>
-        </w:rPr>
-        <w:t xml:space="preserve"> </w:t>
-      </w:r>
-      <w:r>
-        <w:rPr>
-          <w:rFonts w:ascii="Verdana" w:hAnsi="Verdana"/>
-          <w:lang w:eastAsia="es-AR"/>
-        </w:rPr>
-        <w:t>y guardará esta información cuando el programa sea cerrado.</w:t>
-      </w:r>
-    </w:p>
-    <w:p>
-      <w:pPr>
-        <w:pStyle w:val="Prrafodelista"/>
-        <w:numPr>
-          <w:ilvl w:val="0"/>
-          <w:numId w:val="4"/>
-        </w:numPr>
-        <w:jc w:val="both"/>
-        <w:rPr>
-          <w:rFonts w:ascii="Verdana" w:hAnsi="Verdana"/>
-          <w:lang w:eastAsia="es-AR"/>
-        </w:rPr>
-      </w:pPr>
-      <w:r>
-        <w:rPr>
-          <w:rFonts w:ascii="Verdana" w:hAnsi="Verdana"/>
-          <w:lang w:eastAsia="es-AR"/>
-        </w:rPr>
-        <w:t>Cuando el usuario cargue una nueva serie, el sistema deberá generar una nueva ventana en la que se señalará el nombre de la serie y deberá permitir al usuario ingresar las temporadas como se señala en el requerimiento n° 5.</w:t>
-      </w:r>
-    </w:p>
-    <w:p>
-      <w:pPr>
-        <w:pStyle w:val="Prrafodelista"/>
-        <w:numPr>
-          <w:ilvl w:val="0"/>
-          <w:numId w:val="4"/>
-        </w:numPr>
-        <w:jc w:val="both"/>
-        <w:rPr>
-          <w:rFonts w:ascii="Verdana" w:hAnsi="Verdana"/>
-          <w:lang w:eastAsia="es-AR"/>
-        </w:rPr>
-      </w:pPr>
-      <w:r>
-        <w:rPr>
-          <w:rFonts w:ascii="Verdana" w:hAnsi="Verdana"/>
-          <w:lang w:eastAsia="es-AR"/>
-        </w:rPr>
-        <w:t>Cada vez que el programa se ejecute, se deberá abrir una ventana con lo especificado en los requerimientos anteriores y un botón que despliegue una lista de las series previamente cargadas. En caso de no haber series cargadas el botón deberá estar, pero desplegará una lista que diga “</w:t>
-      </w:r>
-      <w:r>
-        <w:rPr>
-          <w:rFonts w:ascii="Verdana" w:hAnsi="Verdana"/>
-          <w:i/>
-          <w:lang w:eastAsia="es-AR"/>
-        </w:rPr>
-        <w:t>No hay series cargadas”</w:t>
-      </w:r>
-      <w:r>
-        <w:rPr>
-          <w:rFonts w:ascii="Verdana" w:hAnsi="Verdana"/>
-          <w:lang w:eastAsia="es-AR"/>
-        </w:rPr>
-        <w:t>.</w:t>
-      </w:r>
-    </w:p>
-    <w:p>
-      <w:pPr>
-        <w:pStyle w:val="Prrafodelista"/>
-        <w:numPr>
-          <w:ilvl w:val="0"/>
-          <w:numId w:val="4"/>
-        </w:numPr>
-        <w:jc w:val="both"/>
-        <w:rPr>
-          <w:rFonts w:ascii="Verdana" w:hAnsi="Verdana"/>
-          <w:lang w:eastAsia="es-AR"/>
-        </w:rPr>
-      </w:pPr>
-      <w:r>
-        <w:rPr>
-          <w:rFonts w:ascii="Verdana" w:hAnsi="Verdana"/>
-          <w:lang w:eastAsia="es-AR"/>
-        </w:rPr>
-        <w:lastRenderedPageBreak/>
-        <w:t xml:space="preserve">Si el usuario desea entrar a ver una serie que ya está cargada en el programa, el sistema deberá mostrar la información </w:t>
-      </w:r>
-      <w:r>
-        <w:rPr>
-          <w:rFonts w:ascii="Verdana" w:hAnsi="Verdana"/>
-          <w:lang w:eastAsia="es-AR"/>
-        </w:rPr>
-        <w:t>de cada serie en una nueva ventana.</w:t>
-      </w:r>
-    </w:p>
-    <w:p>
-      <w:pPr>
-        <w:pStyle w:val="Prrafodelista"/>
-        <w:numPr>
-          <w:ilvl w:val="0"/>
-          <w:numId w:val="4"/>
-        </w:numPr>
-        <w:jc w:val="both"/>
-        <w:rPr>
-          <w:rFonts w:ascii="Verdana" w:hAnsi="Verdana"/>
-          <w:lang w:eastAsia="es-AR"/>
-        </w:rPr>
-      </w:pPr>
-      <w:r>
-        <w:rPr>
-          <w:rFonts w:ascii="Verdana" w:hAnsi="Verdana"/>
-          <w:lang w:eastAsia="es-AR"/>
-        </w:rPr>
-        <w:t>El software deberá permitir al usuario eliminar una serie ya cargada.</w:t>
-      </w:r>
-    </w:p>
-    <w:p>
-      <w:pPr>
-        <w:pStyle w:val="Subttulo"/>
-        <w:rPr>
-          <w:rFonts w:ascii="Verdana" w:hAnsi="Verdana"/>
-          <w:b/>
-          <w:i w:val="0"/>
-          <w:color w:val="C0504D" w:themeColor="accent2"/>
-          <w:sz w:val="22"/>
-          <w:szCs w:val="22"/>
-          <w:u w:val="single"/>
-        </w:rPr>
-      </w:pPr>
-      <w:r>
-        <w:rPr>
-          <w:rFonts w:ascii="Verdana" w:hAnsi="Verdana"/>
-          <w:b/>
-          <w:i w:val="0"/>
-          <w:color w:val="C0504D" w:themeColor="accent2"/>
-          <w:sz w:val="22"/>
-          <w:szCs w:val="22"/>
-          <w:u w:val="single"/>
-        </w:rPr>
         <w:t>Requerimientos No Funcionales:</w:t>
       </w:r>
     </w:p>
@@ -3808,7 +3526,7 @@
           <w:rFonts w:ascii="Verdana" w:hAnsi="Verdana"/>
           <w:lang w:eastAsia="es-AR"/>
         </w:rPr>
-        <w:t>El software contará con una interfaz en la que la información  que se muestre estará ordenada y lo hará de manera rápida y sencilla.</w:t>
+        <w:t>El software será desarrollado en Java.</w:t>
       </w:r>
     </w:p>
     <w:p>
@@ -3829,7 +3547,42 @@
           <w:rFonts w:ascii="Verdana" w:hAnsi="Verdana"/>
           <w:lang w:eastAsia="es-AR"/>
         </w:rPr>
-        <w:t>El software será desarrollado en Java.</w:t>
+        <w:t>El tamaño</w:t>
+      </w:r>
+      <w:r>
+        <w:rPr>
+          <w:rFonts w:ascii="Verdana" w:hAnsi="Verdana"/>
+          <w:lang w:eastAsia="es-AR"/>
+        </w:rPr>
+        <w:t xml:space="preserve"> de la fuente utilizada en el software será de 11 puntos</w:t>
+      </w:r>
+      <w:r>
+        <w:rPr>
+          <w:rFonts w:ascii="Verdana" w:hAnsi="Verdana"/>
+          <w:lang w:eastAsia="es-AR"/>
+        </w:rPr>
+        <w:t xml:space="preserve">. </w:t>
+      </w:r>
+      <w:r>
+        <w:rPr>
+          <w:rFonts w:ascii="Verdana" w:hAnsi="Verdana"/>
+          <w:lang w:eastAsia="es-AR"/>
+        </w:rPr>
+        <w:t>El tipo de la misma deberá ser Verdana</w:t>
+      </w:r>
+      <w:r>
+        <w:rPr>
+          <w:rFonts w:ascii="Verdana" w:hAnsi="Verdana"/>
+          <w:lang w:eastAsia="es-AR"/>
+        </w:rPr>
+        <w:t xml:space="preserve"> y en color negro</w:t>
+      </w:r>
+      <w:r>
+        <w:rPr>
+          <w:rFonts w:ascii="Verdana" w:hAnsi="Verdana"/>
+          <w:lang w:eastAsia="es-AR"/>
+        </w:rPr>
+        <w:t>.</w:t>
       </w:r>
     </w:p>
     <w:p>
@@ -3850,7 +3603,7 @@
           <w:rFonts w:ascii="Verdana" w:hAnsi="Verdana"/>
           <w:lang w:eastAsia="es-AR"/>
         </w:rPr>
-        <w:t>El software deberá ser soportado por Windows 10 tanto de 64 como de 32 bits.</w:t>
+        <w:t>Los colores en el fondo de las ventanas serán de colores claros.</w:t>
       </w:r>
     </w:p>
     <w:p>
@@ -3871,72 +3624,76 @@
           <w:rFonts w:ascii="Verdana" w:hAnsi="Verdana"/>
           <w:lang w:eastAsia="es-AR"/>
         </w:rPr>
-        <w:t>El tamaño</w:t>
-      </w:r>
-      <w:r>
-        <w:rPr>
-          <w:rFonts w:ascii="Verdana" w:hAnsi="Verdana"/>
-          <w:lang w:eastAsia="es-AR"/>
-        </w:rPr>
-        <w:t xml:space="preserve"> de la fuente utilizada en el software será de 11 puntos</w:t>
-      </w:r>
-      <w:r>
-        <w:rPr>
-          <w:rFonts w:ascii="Verdana" w:hAnsi="Verdana"/>
-          <w:lang w:eastAsia="es-AR"/>
-        </w:rPr>
-        <w:t xml:space="preserve">. </w:t>
-      </w:r>
-      <w:r>
-        <w:rPr>
-          <w:rFonts w:ascii="Verdana" w:hAnsi="Verdana"/>
-          <w:lang w:eastAsia="es-AR"/>
-        </w:rPr>
-        <w:t xml:space="preserve">El tipo de la misma deberá ser </w:t>
-      </w:r>
-      <w:proofErr w:type="spellStart"/>
-      <w:r>
-        <w:rPr>
-          <w:rFonts w:ascii="Verdana" w:hAnsi="Verdana"/>
-          <w:lang w:eastAsia="es-AR"/>
-        </w:rPr>
-        <w:t>Verdana</w:t>
-      </w:r>
-      <w:proofErr w:type="spellEnd"/>
-      <w:r>
-        <w:rPr>
-          <w:rFonts w:ascii="Verdana" w:hAnsi="Verdana"/>
-          <w:lang w:eastAsia="es-AR"/>
-        </w:rPr>
-        <w:t xml:space="preserve"> y en color negro</w:t>
-      </w:r>
-      <w:r>
-        <w:rPr>
-          <w:rFonts w:ascii="Verdana" w:hAnsi="Verdana"/>
-          <w:lang w:eastAsia="es-AR"/>
-        </w:rPr>
-        <w:t>.</w:t>
-      </w:r>
+        <w:t>El programa no deberá pesar más de 100 Mb.</w:t>
+      </w:r>
+    </w:p>
+    <w:p>
+      <w:pPr>
+        <w:jc w:val="both"/>
+        <w:rPr>
+          <w:rFonts w:ascii="Verdana" w:hAnsi="Verdana"/>
+          <w:lang w:eastAsia="es-AR"/>
+        </w:rPr>
+      </w:pPr>
+    </w:p>
+    <w:p>
+      <w:pPr>
+        <w:pStyle w:val="Ttulo1"/>
+        <w:rPr>
+          <w:rFonts w:ascii="Verdana" w:hAnsi="Verdana"/>
+          <w:bCs w:val="0"/>
+          <w:iCs/>
+          <w:color w:val="C0504D" w:themeColor="accent2"/>
+          <w:spacing w:val="15"/>
+          <w:sz w:val="22"/>
+          <w:szCs w:val="22"/>
+          <w:u w:val="single"/>
+          <w:lang w:eastAsia="es-AR"/>
+        </w:rPr>
+      </w:pPr>
+      <w:r>
+        <w:rPr>
+          <w:rFonts w:ascii="Verdana" w:hAnsi="Verdana"/>
+          <w:color w:val="C0504D" w:themeColor="accent2"/>
+          <w:sz w:val="22"/>
+          <w:szCs w:val="22"/>
+          <w:u w:val="single"/>
+          <w:lang w:eastAsia="es-AR"/>
+        </w:rPr>
+        <w:t>Restricciones Generales:</w:t>
+      </w:r>
+    </w:p>
+    <w:p>
+      <w:pPr>
+        <w:rPr>
+          <w:lang w:eastAsia="es-AR"/>
+        </w:rPr>
+      </w:pPr>
     </w:p>
     <w:p>
       <w:pPr>
         <w:pStyle w:val="Prrafodelista"/>
         <w:numPr>
           <w:ilvl w:val="0"/>
-          <w:numId w:val="6"/>
+          <w:numId w:val="7"/>
         </w:numPr>
         <w:jc w:val="both"/>
         <w:rPr>
-          <w:rFonts w:ascii="Verdana" w:hAnsi="Verdana"/>
-          <w:lang w:eastAsia="es-AR"/>
-        </w:rPr>
-      </w:pPr>
-      <w:r>
-        <w:rPr>
-          <w:rFonts w:ascii="Verdana" w:hAnsi="Verdana"/>
-          <w:lang w:eastAsia="es-AR"/>
-        </w:rPr>
-        <w:t>Los colores en el fondo de las ventanas serán de colores claros.</w:t>
+          <w:lang w:eastAsia="es-AR"/>
+        </w:rPr>
+      </w:pPr>
+      <w:r>
+        <w:rPr>
+          <w:lang w:eastAsia="es-AR"/>
+        </w:rPr>
+        <w:t xml:space="preserve"> </w:t>
+      </w:r>
+      <w:r>
+        <w:rPr>
+          <w:rFonts w:ascii="Verdana" w:hAnsi="Verdana"/>
+          <w:lang w:eastAsia="es-AR"/>
+        </w:rPr>
+        <w:t>El software del sistema será desarrollado en Java</w:t>
       </w:r>
     </w:p>
     <w:p>
@@ -3944,20 +3701,19 @@
         <w:pStyle w:val="Prrafodelista"/>
         <w:numPr>
           <w:ilvl w:val="0"/>
-          <w:numId w:val="6"/>
+          <w:numId w:val="7"/>
         </w:numPr>
         <w:jc w:val="both"/>
         <w:rPr>
-          <w:rFonts w:ascii="Verdana" w:hAnsi="Verdana"/>
-          <w:lang w:eastAsia="es-AR"/>
-        </w:rPr>
-      </w:pPr>
-      <w:r>
-        <w:rPr>
-          <w:rFonts w:ascii="Verdana" w:hAnsi="Verdana"/>
-          <w:lang w:eastAsia="es-AR"/>
-        </w:rPr>
-        <w:t>El programa no deberá pesar más de 100 Mb.</w:t>
+          <w:lang w:eastAsia="es-AR"/>
+        </w:rPr>
+      </w:pPr>
+      <w:r>
+        <w:rPr>
+          <w:rFonts w:ascii="Verdana" w:hAnsi="Verdana"/>
+          <w:lang w:eastAsia="es-AR"/>
+        </w:rPr>
+        <w:t>El software del sistema deberá ser soportado por Windows 7 en sus versiones de 32 y 64 bits.</w:t>
       </w:r>
     </w:p>
     <w:p>
@@ -3965,102 +3721,22 @@
         <w:pStyle w:val="Prrafodelista"/>
         <w:numPr>
           <w:ilvl w:val="0"/>
-          <w:numId w:val="6"/>
+          <w:numId w:val="7"/>
         </w:numPr>
         <w:jc w:val="both"/>
         <w:rPr>
-          <w:rFonts w:ascii="Verdana" w:hAnsi="Verdana"/>
-          <w:lang w:eastAsia="es-AR"/>
-        </w:rPr>
-      </w:pPr>
-      <w:r>
-        <w:rPr>
-          <w:rFonts w:ascii="Verdana" w:hAnsi="Verdana"/>
-          <w:lang w:eastAsia="es-AR"/>
-        </w:rPr>
-        <w:t>El software deberá ser fácil de entender por el usuario.</w:t>
-      </w:r>
-    </w:p>
-    <w:p>
-      <w:pPr>
-        <w:pStyle w:val="Prrafodelista"/>
-        <w:numPr>
-          <w:ilvl w:val="0"/>
-          <w:numId w:val="6"/>
-        </w:numPr>
-        <w:jc w:val="both"/>
-        <w:rPr>
-          <w:rFonts w:ascii="Verdana" w:hAnsi="Verdana"/>
-          <w:lang w:eastAsia="es-AR"/>
-        </w:rPr>
-      </w:pPr>
-      <w:r>
-        <w:rPr>
-          <w:rFonts w:ascii="Verdana" w:hAnsi="Verdana"/>
-          <w:lang w:eastAsia="es-AR"/>
-        </w:rPr>
-        <w:t xml:space="preserve">El </w:t>
-      </w:r>
-      <w:proofErr w:type="spellStart"/>
-      <w:r>
-        <w:rPr>
-          <w:rFonts w:ascii="Verdana" w:hAnsi="Verdana"/>
-          <w:lang w:eastAsia="es-AR"/>
-        </w:rPr>
-        <w:t>Testing</w:t>
-      </w:r>
-      <w:proofErr w:type="spellEnd"/>
-      <w:r>
-        <w:rPr>
-          <w:rFonts w:ascii="Verdana" w:hAnsi="Verdana"/>
-          <w:lang w:eastAsia="es-AR"/>
-        </w:rPr>
-        <w:t xml:space="preserve"> del software se hará bajo el </w:t>
-      </w:r>
-      <w:proofErr w:type="spellStart"/>
-      <w:r>
-        <w:rPr>
-          <w:rFonts w:ascii="Verdana" w:hAnsi="Verdana"/>
-          <w:lang w:eastAsia="es-AR"/>
-        </w:rPr>
-        <w:t>framework</w:t>
-      </w:r>
-      <w:proofErr w:type="spellEnd"/>
-      <w:r>
-        <w:rPr>
-          <w:rFonts w:ascii="Verdana" w:hAnsi="Verdana"/>
-          <w:lang w:eastAsia="es-AR"/>
-        </w:rPr>
-        <w:t xml:space="preserve"> </w:t>
-      </w:r>
-      <w:proofErr w:type="spellStart"/>
-      <w:r>
-        <w:rPr>
-          <w:rFonts w:ascii="Verdana" w:hAnsi="Verdana"/>
-          <w:lang w:eastAsia="es-AR"/>
-        </w:rPr>
-        <w:t>JUnit</w:t>
-      </w:r>
-      <w:proofErr w:type="spellEnd"/>
-      <w:r>
-        <w:rPr>
-          <w:rFonts w:ascii="Verdana" w:hAnsi="Verdana"/>
-          <w:lang w:eastAsia="es-AR"/>
-        </w:rPr>
-        <w:t>.</w:t>
-      </w:r>
-    </w:p>
-    <w:p>
-      <w:pPr>
-        <w:jc w:val="both"/>
-        <w:rPr>
-          <w:rFonts w:ascii="Verdana" w:hAnsi="Verdana"/>
-          <w:lang w:eastAsia="es-AR"/>
-        </w:rPr>
-      </w:pPr>
-      <w:r>
-        <w:rPr>
-          <w:rFonts w:ascii="Verdana" w:hAnsi="Verdana"/>
+          <w:lang w:eastAsia="es-AR"/>
+        </w:rPr>
+      </w:pPr>
+      <w:r>
+        <w:rPr>
+          <w:rFonts w:ascii="Verdana" w:hAnsi="Verdana"/>
+          <w:lang w:eastAsia="es-AR"/>
+        </w:rPr>
+        <w:t>El testing del software se realizará bajo el framework JUnit.</w:t>
+      </w:r>
+      <w:r>
+        <w:rPr>
           <w:lang w:eastAsia="es-AR"/>
         </w:rPr>
         <w:br w:type="page"/>
@@ -4196,7 +3872,7 @@
                     </pic:cNvPicPr>
                   </pic:nvPicPr>
                   <pic:blipFill>
-                    <a:blip r:embed="rId12">
+                    <a:blip r:embed="rId13">
                       <a:extLst>
                         <a:ext uri="{28A0092B-C50C-407E-A947-70E740481C1C}">
                           <a14:useLocalDpi xmlns:a14="http://schemas.microsoft.com/office/drawing/2010/main" val="0"/>
@@ -4443,7 +4119,7 @@
                     </pic:cNvPicPr>
                   </pic:nvPicPr>
                   <pic:blipFill>
-                    <a:blip r:embed="rId13">
+                    <a:blip r:embed="rId14">
                       <a:extLst>
                         <a:ext uri="{28A0092B-C50C-407E-A947-70E740481C1C}">
                           <a14:useLocalDpi xmlns:a14="http://schemas.microsoft.com/office/drawing/2010/main" val="0"/>
@@ -9845,7 +9521,23 @@
           <w:b/>
           <w:lang w:eastAsia="es-AR"/>
         </w:rPr>
-        <w:t>RF1:</w:t>
+        <w:t>RF</w:t>
+      </w:r>
+      <w:r>
+        <w:rPr>
+          <w:rFonts w:ascii="Verdana" w:hAnsi="Verdana"/>
+          <w:b/>
+          <w:lang w:eastAsia="es-AR"/>
+        </w:rPr>
+        <w:t xml:space="preserve"> </w:t>
+      </w:r>
+      <w:r>
+        <w:rPr>
+          <w:rFonts w:ascii="Verdana" w:hAnsi="Verdana"/>
+          <w:b/>
+          <w:lang w:eastAsia="es-AR"/>
+        </w:rPr>
+        <w:t>1:</w:t>
       </w:r>
       <w:r>
         <w:rPr>
@@ -9983,22 +9675,14 @@
           <w:b/>
           <w:lang w:eastAsia="es-AR"/>
         </w:rPr>
-        <w:t>RF 5 y 6</w:t>
-      </w:r>
-      <w:r>
-        <w:rPr>
-          <w:rFonts w:ascii="Verdana" w:hAnsi="Verdana"/>
-          <w:b/>
-          <w:lang w:eastAsia="es-AR"/>
-        </w:rPr>
-        <w:t xml:space="preserve">: </w:t>
-      </w:r>
-      <w:r>
-        <w:rPr>
-          <w:rFonts w:ascii="Verdana" w:hAnsi="Verdana"/>
-          <w:lang w:eastAsia="es-AR"/>
-        </w:rPr>
-        <w:t>El sistema debe contar con un botón que despliegue un listado de números para que el usuario señale la cantidad de temporadas de la serie que quiere cargar.</w:t>
+        <w:t xml:space="preserve">RF 2: </w:t>
+      </w:r>
+      <w:r>
+        <w:rPr>
+          <w:rFonts w:ascii="Verdana" w:hAnsi="Verdana"/>
+          <w:lang w:eastAsia="es-AR"/>
+        </w:rPr>
+        <w:t>El sistema debe exigir al usuario el nombre de la serie que quiera cargar, y debe darle la opción al usuario de cargar el nombre de cada capítulo de las temporadas que la serie tenga en caso de que el usuario así lo quiera.</w:t>
       </w:r>
     </w:p>
     <w:p>
@@ -10007,7 +9691,7 @@
         <w:jc w:val="both"/>
         <w:rPr>
           <w:rFonts w:ascii="Verdana" w:hAnsi="Verdana"/>
-          <w:u w:val="single"/>
+          <w:b/>
           <w:lang w:eastAsia="es-AR"/>
         </w:rPr>
       </w:pPr>
@@ -10021,44 +9705,6 @@
           <w:lang w:eastAsia="es-AR"/>
         </w:rPr>
       </w:pPr>
-      <w:r>
-        <w:rPr>
-          <w:rFonts w:ascii="Verdana" w:hAnsi="Verdana"/>
-          <w:u w:val="single"/>
-          <w:lang w:eastAsia="es-AR"/>
-        </w:rPr>
-        <w:t>Prueba 2:</w:t>
-      </w:r>
-      <w:r>
-        <w:rPr>
-          <w:rFonts w:ascii="Verdana" w:hAnsi="Verdana"/>
-          <w:lang w:eastAsia="es-AR"/>
-        </w:rPr>
-        <w:t xml:space="preserve"> a) Hacer </w:t>
-      </w:r>
-      <w:proofErr w:type="spellStart"/>
-      <w:r>
-        <w:rPr>
-          <w:rFonts w:ascii="Verdana" w:hAnsi="Verdana"/>
-          <w:lang w:eastAsia="es-AR"/>
-        </w:rPr>
-        <w:t>click</w:t>
-      </w:r>
-      <w:proofErr w:type="spellEnd"/>
-      <w:r>
-        <w:rPr>
-          <w:rFonts w:ascii="Verdana" w:hAnsi="Verdana"/>
-          <w:lang w:eastAsia="es-AR"/>
-        </w:rPr>
-        <w:t xml:space="preserve"> en el botón</w:t>
-      </w:r>
-      <w:r>
-        <w:rPr>
-          <w:rFonts w:ascii="Verdana" w:hAnsi="Verdana"/>
-          <w:lang w:eastAsia="es-AR"/>
-        </w:rPr>
-        <w:tab/>
-      </w:r>
     </w:p>
     <w:p>
       <w:pPr>
@@ -10072,6 +9718,75 @@
       <w:r>
         <w:rPr>
           <w:rFonts w:ascii="Verdana" w:hAnsi="Verdana"/>
+          <w:b/>
+          <w:lang w:eastAsia="es-AR"/>
+        </w:rPr>
+        <w:t>RF 3</w:t>
+      </w:r>
+      <w:r>
+        <w:rPr>
+          <w:rFonts w:ascii="Verdana" w:hAnsi="Verdana"/>
+          <w:b/>
+          <w:lang w:eastAsia="es-AR"/>
+        </w:rPr>
+        <w:t xml:space="preserve">: </w:t>
+      </w:r>
+      <w:r>
+        <w:rPr>
+          <w:rFonts w:ascii="Verdana" w:hAnsi="Verdana"/>
+          <w:lang w:eastAsia="es-AR"/>
+        </w:rPr>
+        <w:t>El sistema debe exigir al usuario el nombre de la serie que quiera cargar, y debe darle la opción al usuario de cargar el nombre de cada capítulo de las temporadas que la serie tenga en caso de que el usuario así lo quiera.</w:t>
+      </w:r>
+    </w:p>
+    <w:p>
+      <w:pPr>
+        <w:pStyle w:val="Prrafodelista"/>
+        <w:jc w:val="both"/>
+        <w:rPr>
+          <w:rFonts w:ascii="Verdana" w:hAnsi="Verdana"/>
+          <w:u w:val="single"/>
+          <w:lang w:eastAsia="es-AR"/>
+        </w:rPr>
+      </w:pPr>
+    </w:p>
+    <w:p>
+      <w:pPr>
+        <w:pStyle w:val="Prrafodelista"/>
+        <w:jc w:val="both"/>
+        <w:rPr>
+          <w:rFonts w:ascii="Verdana" w:hAnsi="Verdana"/>
+          <w:lang w:eastAsia="es-AR"/>
+        </w:rPr>
+      </w:pPr>
+      <w:r>
+        <w:rPr>
+          <w:rFonts w:ascii="Verdana" w:hAnsi="Verdana"/>
+          <w:u w:val="single"/>
+          <w:lang w:eastAsia="es-AR"/>
+        </w:rPr>
+        <w:t>Prueba 1:</w:t>
+      </w:r>
+      <w:r>
+        <w:rPr>
+          <w:rFonts w:ascii="Verdana" w:hAnsi="Verdana"/>
+          <w:lang w:eastAsia="es-AR"/>
+        </w:rPr>
+        <w:t xml:space="preserve"> a) Abrir el programa</w:t>
+      </w:r>
+    </w:p>
+    <w:p>
+      <w:pPr>
+        <w:pStyle w:val="Prrafodelista"/>
+        <w:jc w:val="both"/>
+        <w:rPr>
+          <w:rFonts w:ascii="Verdana" w:hAnsi="Verdana"/>
+          <w:lang w:eastAsia="es-AR"/>
+        </w:rPr>
+      </w:pPr>
+      <w:r>
+        <w:rPr>
+          <w:rFonts w:ascii="Verdana" w:hAnsi="Verdana"/>
           <w:lang w:eastAsia="es-AR"/>
         </w:rPr>
         <w:tab/>
@@ -10091,7 +9806,22 @@
           <w:rFonts w:ascii="Verdana" w:hAnsi="Verdana"/>
           <w:lang w:eastAsia="es-AR"/>
         </w:rPr>
-        <w:t xml:space="preserve"> en el número de temporadas </w:t>
+        <w:t xml:space="preserve"> en el botón </w:t>
+      </w:r>
+      <w:r>
+        <w:rPr>
+          <w:rFonts w:ascii="Verdana" w:hAnsi="Verdana"/>
+          <w:b/>
+          <w:lang w:eastAsia="es-AR"/>
+        </w:rPr>
+        <w:t>Cargar serie</w:t>
+      </w:r>
+      <w:r>
+        <w:rPr>
+          <w:rFonts w:ascii="Verdana" w:hAnsi="Verdana"/>
+          <w:lang w:eastAsia="es-AR"/>
+        </w:rPr>
+        <w:t xml:space="preserve"> sin nombre</w:t>
       </w:r>
     </w:p>
     <w:p>
@@ -10100,7 +9830,6 @@
         <w:jc w:val="both"/>
         <w:rPr>
           <w:rFonts w:ascii="Verdana" w:hAnsi="Verdana"/>
-          <w:lang w:eastAsia="es-AR"/>
         </w:rPr>
       </w:pPr>
       <w:r>
@@ -10112,12 +9841,36 @@
         <w:t>Resultado esperado:</w:t>
       </w:r>
       <w:r>
-        <w:rPr>
-          <w:rFonts w:ascii="Verdana" w:hAnsi="Verdana"/>
-          <w:lang w:eastAsia="es-AR"/>
-        </w:rPr>
-        <w:t xml:space="preserve"> Luego de esto, la serie tendrá la cantidad de temporadas indicadas por el usuario.</w:t>
-      </w:r>
+        <w:t xml:space="preserve"> </w:t>
+      </w:r>
+      <w:r>
+        <w:rPr>
+          <w:rFonts w:ascii="Verdana" w:hAnsi="Verdana"/>
+        </w:rPr>
+        <w:t xml:space="preserve">Luego de hacer esto deberá aparecer un mensaje de error diciendo </w:t>
+      </w:r>
+      <w:r>
+        <w:rPr>
+          <w:rFonts w:ascii="Verdana" w:hAnsi="Verdana"/>
+          <w:b/>
+        </w:rPr>
+        <w:t>“Por favor, ingrese el nombre de la serie”</w:t>
+      </w:r>
+      <w:r>
+        <w:rPr>
+          <w:rFonts w:ascii="Verdana" w:hAnsi="Verdana"/>
+        </w:rPr>
+        <w:t>, en caso de no hacerlo deberá mostrar la ventana inicial del programa a la espera de cargar una serie correctamente.</w:t>
+      </w:r>
+    </w:p>
+    <w:p>
+      <w:pPr>
+        <w:jc w:val="both"/>
+        <w:rPr>
+          <w:rFonts w:ascii="Verdana" w:hAnsi="Verdana"/>
+          <w:lang w:eastAsia="es-AR"/>
+        </w:rPr>
+      </w:pPr>
     </w:p>
     <w:p>
       <w:pPr>
@@ -10128,6 +9881,29 @@
           <w:lang w:eastAsia="es-AR"/>
         </w:rPr>
       </w:pPr>
+      <w:r>
+        <w:rPr>
+          <w:rFonts w:ascii="Verdana" w:hAnsi="Verdana"/>
+          <w:b/>
+          <w:lang w:eastAsia="es-AR"/>
+        </w:rPr>
+        <w:t>RF 5 y 6</w:t>
+      </w:r>
+      <w:r>
+        <w:rPr>
+          <w:rFonts w:ascii="Verdana" w:hAnsi="Verdana"/>
+          <w:b/>
+          <w:lang w:eastAsia="es-AR"/>
+        </w:rPr>
+        <w:t xml:space="preserve">: </w:t>
+      </w:r>
+      <w:r>
+        <w:rPr>
+          <w:rFonts w:ascii="Verdana" w:hAnsi="Verdana"/>
+          <w:lang w:eastAsia="es-AR"/>
+        </w:rPr>
+        <w:t>El sistema debe contar con un botón que despliegue un listado de números para que el usuario señale la cantidad de temporadas de la serie que quiere cargar.</w:t>
+      </w:r>
     </w:p>
     <w:p>
       <w:pPr>
@@ -10135,29 +9911,382 @@
         <w:jc w:val="both"/>
         <w:rPr>
           <w:rFonts w:ascii="Verdana" w:hAnsi="Verdana"/>
-          <w:lang w:eastAsia="es-AR"/>
-        </w:rPr>
-      </w:pPr>
-    </w:p>
-    <w:p>
-      <w:pPr>
-        <w:rPr>
-          <w:rFonts w:ascii="Verdana" w:hAnsi="Verdana"/>
-          <w:lang w:eastAsia="es-AR"/>
-        </w:rPr>
-      </w:pPr>
-      <w:bookmarkStart w:id="2" w:name="_GoBack"/>
-      <w:bookmarkEnd w:id="2"/>
-      <w:r>
-        <w:rPr>
-          <w:rFonts w:ascii="Verdana" w:hAnsi="Verdana"/>
-          <w:lang w:eastAsia="es-AR"/>
-        </w:rPr>
+          <w:u w:val="single"/>
+          <w:lang w:eastAsia="es-AR"/>
+        </w:rPr>
+      </w:pPr>
+    </w:p>
+    <w:p>
+      <w:pPr>
+        <w:pStyle w:val="Prrafodelista"/>
+        <w:jc w:val="both"/>
+        <w:rPr>
+          <w:rFonts w:ascii="Verdana" w:hAnsi="Verdana"/>
+          <w:lang w:eastAsia="es-AR"/>
+        </w:rPr>
+      </w:pPr>
+      <w:r>
+        <w:rPr>
+          <w:rFonts w:ascii="Verdana" w:hAnsi="Verdana"/>
+          <w:u w:val="single"/>
+          <w:lang w:eastAsia="es-AR"/>
+        </w:rPr>
+        <w:t>Prueba 2:</w:t>
+      </w:r>
+      <w:r>
+        <w:rPr>
+          <w:rFonts w:ascii="Verdana" w:hAnsi="Verdana"/>
+          <w:lang w:eastAsia="es-AR"/>
+        </w:rPr>
+        <w:t xml:space="preserve"> a) Hacer </w:t>
+      </w:r>
+      <w:proofErr w:type="spellStart"/>
+      <w:r>
+        <w:rPr>
+          <w:rFonts w:ascii="Verdana" w:hAnsi="Verdana"/>
+          <w:lang w:eastAsia="es-AR"/>
+        </w:rPr>
+        <w:t>click</w:t>
+      </w:r>
+      <w:proofErr w:type="spellEnd"/>
+      <w:r>
+        <w:rPr>
+          <w:rFonts w:ascii="Verdana" w:hAnsi="Verdana"/>
+          <w:lang w:eastAsia="es-AR"/>
+        </w:rPr>
+        <w:t xml:space="preserve"> en el botón</w:t>
+      </w:r>
+      <w:r>
+        <w:rPr>
+          <w:rFonts w:ascii="Verdana" w:hAnsi="Verdana"/>
+          <w:lang w:eastAsia="es-AR"/>
+        </w:rPr>
+        <w:tab/>
+      </w:r>
+    </w:p>
+    <w:p>
+      <w:pPr>
+        <w:pStyle w:val="Prrafodelista"/>
+        <w:jc w:val="both"/>
+        <w:rPr>
+          <w:rFonts w:ascii="Verdana" w:hAnsi="Verdana"/>
+          <w:lang w:eastAsia="es-AR"/>
+        </w:rPr>
+      </w:pPr>
+      <w:r>
+        <w:rPr>
+          <w:rFonts w:ascii="Verdana" w:hAnsi="Verdana"/>
+          <w:lang w:eastAsia="es-AR"/>
+        </w:rPr>
+        <w:tab/>
+        <w:t xml:space="preserve">       b) Hacer </w:t>
+      </w:r>
+      <w:proofErr w:type="spellStart"/>
+      <w:r>
+        <w:rPr>
+          <w:rFonts w:ascii="Verdana" w:hAnsi="Verdana"/>
+          <w:lang w:eastAsia="es-AR"/>
+        </w:rPr>
+        <w:t>click</w:t>
+      </w:r>
+      <w:proofErr w:type="spellEnd"/>
+      <w:r>
+        <w:rPr>
+          <w:rFonts w:ascii="Verdana" w:hAnsi="Verdana"/>
+          <w:lang w:eastAsia="es-AR"/>
+        </w:rPr>
+        <w:t xml:space="preserve"> en el número de temporadas </w:t>
+      </w:r>
+    </w:p>
+    <w:p>
+      <w:pPr>
+        <w:pStyle w:val="Prrafodelista"/>
+        <w:jc w:val="both"/>
+        <w:rPr>
+          <w:rFonts w:ascii="Verdana" w:hAnsi="Verdana"/>
+          <w:lang w:eastAsia="es-AR"/>
+        </w:rPr>
+      </w:pPr>
+      <w:r>
+        <w:rPr>
+          <w:rFonts w:ascii="Verdana" w:hAnsi="Verdana"/>
+          <w:u w:val="single"/>
+          <w:lang w:eastAsia="es-AR"/>
+        </w:rPr>
+        <w:t>Resultado esperado:</w:t>
+      </w:r>
+      <w:r>
+        <w:rPr>
+          <w:rFonts w:ascii="Verdana" w:hAnsi="Verdana"/>
+          <w:lang w:eastAsia="es-AR"/>
+        </w:rPr>
+        <w:t xml:space="preserve"> Luego de esto, la serie tendrá la cantidad de temporadas indicadas por el usuario.</w:t>
+      </w:r>
+    </w:p>
+    <w:p>
+      <w:pPr>
+        <w:pStyle w:val="Prrafodelista"/>
+        <w:jc w:val="both"/>
+        <w:rPr>
+          <w:rFonts w:ascii="Verdana" w:hAnsi="Verdana"/>
+          <w:lang w:eastAsia="es-AR"/>
+        </w:rPr>
+      </w:pPr>
+    </w:p>
+    <w:p>
+      <w:pPr>
+        <w:pStyle w:val="Prrafodelista"/>
+        <w:jc w:val="both"/>
+        <w:rPr>
+          <w:rFonts w:ascii="Verdana" w:hAnsi="Verdana"/>
+          <w:b/>
+          <w:lang w:val="en-US" w:eastAsia="es-AR"/>
+        </w:rPr>
+      </w:pPr>
+      <w:r>
+        <w:rPr>
+          <w:rFonts w:ascii="Verdana" w:hAnsi="Verdana"/>
+          <w:b/>
+          <w:lang w:val="en-US" w:eastAsia="es-AR"/>
+        </w:rPr>
+        <w:t>RF 7:</w:t>
+      </w:r>
+    </w:p>
+    <w:p>
+      <w:pPr>
+        <w:pStyle w:val="Prrafodelista"/>
+        <w:jc w:val="both"/>
+        <w:rPr>
+          <w:rFonts w:ascii="Verdana" w:hAnsi="Verdana"/>
+          <w:b/>
+          <w:lang w:val="en-US" w:eastAsia="es-AR"/>
+        </w:rPr>
+      </w:pPr>
+    </w:p>
+    <w:p>
+      <w:pPr>
+        <w:pStyle w:val="Prrafodelista"/>
+        <w:jc w:val="both"/>
+        <w:rPr>
+          <w:rFonts w:ascii="Verdana" w:hAnsi="Verdana"/>
+          <w:b/>
+          <w:lang w:val="en-US" w:eastAsia="es-AR"/>
+        </w:rPr>
+      </w:pPr>
+      <w:r>
+        <w:rPr>
+          <w:rFonts w:ascii="Verdana" w:hAnsi="Verdana"/>
+          <w:b/>
+          <w:lang w:val="en-US" w:eastAsia="es-AR"/>
+        </w:rPr>
+        <w:t>RF 8:</w:t>
+      </w:r>
+    </w:p>
+    <w:p>
+      <w:pPr>
+        <w:pStyle w:val="Prrafodelista"/>
+        <w:jc w:val="both"/>
+        <w:rPr>
+          <w:rFonts w:ascii="Verdana" w:hAnsi="Verdana"/>
+          <w:b/>
+          <w:lang w:val="en-US" w:eastAsia="es-AR"/>
+        </w:rPr>
+      </w:pPr>
+    </w:p>
+    <w:p>
+      <w:pPr>
+        <w:pStyle w:val="Prrafodelista"/>
+        <w:jc w:val="both"/>
+        <w:rPr>
+          <w:rFonts w:ascii="Verdana" w:hAnsi="Verdana"/>
+          <w:b/>
+          <w:lang w:val="en-US" w:eastAsia="es-AR"/>
+        </w:rPr>
+      </w:pPr>
+      <w:r>
+        <w:rPr>
+          <w:rFonts w:ascii="Verdana" w:hAnsi="Verdana"/>
+          <w:b/>
+          <w:lang w:val="en-US" w:eastAsia="es-AR"/>
+        </w:rPr>
+        <w:t>RF 9:</w:t>
+      </w:r>
+    </w:p>
+    <w:p>
+      <w:pPr>
+        <w:pStyle w:val="Prrafodelista"/>
+        <w:jc w:val="both"/>
+        <w:rPr>
+          <w:rFonts w:ascii="Verdana" w:hAnsi="Verdana"/>
+          <w:b/>
+          <w:lang w:val="en-US" w:eastAsia="es-AR"/>
+        </w:rPr>
+      </w:pPr>
+    </w:p>
+    <w:p>
+      <w:pPr>
+        <w:pStyle w:val="Prrafodelista"/>
+        <w:jc w:val="both"/>
+        <w:rPr>
+          <w:rFonts w:ascii="Verdana" w:hAnsi="Verdana"/>
+          <w:b/>
+          <w:lang w:val="en-US" w:eastAsia="es-AR"/>
+        </w:rPr>
+      </w:pPr>
+      <w:r>
+        <w:rPr>
+          <w:rFonts w:ascii="Verdana" w:hAnsi="Verdana"/>
+          <w:b/>
+          <w:lang w:val="en-US" w:eastAsia="es-AR"/>
+        </w:rPr>
+        <w:t>RF 10:</w:t>
+      </w:r>
+    </w:p>
+    <w:p>
+      <w:pPr>
+        <w:pStyle w:val="Prrafodelista"/>
+        <w:jc w:val="both"/>
+        <w:rPr>
+          <w:rFonts w:ascii="Verdana" w:hAnsi="Verdana"/>
+          <w:b/>
+          <w:lang w:val="en-US" w:eastAsia="es-AR"/>
+        </w:rPr>
+      </w:pPr>
+    </w:p>
+    <w:p>
+      <w:pPr>
+        <w:pStyle w:val="Prrafodelista"/>
+        <w:jc w:val="both"/>
+        <w:rPr>
+          <w:rFonts w:ascii="Verdana" w:hAnsi="Verdana"/>
+          <w:b/>
+          <w:lang w:val="en-US" w:eastAsia="es-AR"/>
+        </w:rPr>
+      </w:pPr>
+      <w:r>
+        <w:rPr>
+          <w:rFonts w:ascii="Verdana" w:hAnsi="Verdana"/>
+          <w:b/>
+          <w:lang w:val="en-US" w:eastAsia="es-AR"/>
+        </w:rPr>
+        <w:t>RF 11:</w:t>
+      </w:r>
+    </w:p>
+    <w:p>
+      <w:pPr>
+        <w:pStyle w:val="Prrafodelista"/>
+        <w:jc w:val="both"/>
+        <w:rPr>
+          <w:rFonts w:ascii="Verdana" w:hAnsi="Verdana"/>
+          <w:b/>
+          <w:lang w:val="en-US" w:eastAsia="es-AR"/>
+        </w:rPr>
+      </w:pPr>
+    </w:p>
+    <w:p>
+      <w:pPr>
+        <w:pStyle w:val="Prrafodelista"/>
+        <w:jc w:val="both"/>
+        <w:rPr>
+          <w:rFonts w:ascii="Verdana" w:hAnsi="Verdana"/>
+          <w:b/>
+          <w:lang w:eastAsia="es-AR"/>
+        </w:rPr>
+      </w:pPr>
+      <w:r>
+        <w:rPr>
+          <w:rFonts w:ascii="Verdana" w:hAnsi="Verdana"/>
+          <w:b/>
+          <w:lang w:eastAsia="es-AR"/>
+        </w:rPr>
+        <w:t>RF 12:</w:t>
+      </w:r>
+    </w:p>
+    <w:p>
+      <w:pPr>
+        <w:pStyle w:val="Prrafodelista"/>
+        <w:jc w:val="both"/>
+        <w:rPr>
+          <w:rFonts w:ascii="Verdana" w:hAnsi="Verdana"/>
+          <w:b/>
+          <w:lang w:eastAsia="es-AR"/>
+        </w:rPr>
+      </w:pPr>
+    </w:p>
+    <w:p>
+      <w:pPr>
+        <w:pStyle w:val="Prrafodelista"/>
+        <w:jc w:val="both"/>
+        <w:rPr>
+          <w:rFonts w:ascii="Verdana" w:hAnsi="Verdana"/>
+          <w:b/>
+          <w:lang w:eastAsia="es-AR"/>
+        </w:rPr>
+      </w:pPr>
+      <w:r>
+        <w:rPr>
+          <w:rFonts w:ascii="Verdana" w:hAnsi="Verdana"/>
+          <w:b/>
+          <w:lang w:eastAsia="es-AR"/>
+        </w:rPr>
+        <w:t>RF 13:</w:t>
+      </w:r>
+    </w:p>
+    <w:p>
+      <w:pPr>
+        <w:pStyle w:val="Prrafodelista"/>
+        <w:jc w:val="both"/>
+        <w:rPr>
+          <w:rFonts w:ascii="Verdana" w:hAnsi="Verdana"/>
+          <w:lang w:eastAsia="es-AR"/>
+        </w:rPr>
+      </w:pPr>
+    </w:p>
+    <w:p>
+      <w:pPr>
+        <w:pStyle w:val="Subttulo"/>
+        <w:rPr>
+          <w:i w:val="0"/>
+        </w:rPr>
+      </w:pPr>
+      <w:r>
+        <w:rPr>
+          <w:rFonts w:ascii="Verdana" w:hAnsi="Verdana"/>
+          <w:b/>
+          <w:i w:val="0"/>
+          <w:color w:val="C0504D" w:themeColor="accent2"/>
+          <w:sz w:val="22"/>
+          <w:szCs w:val="22"/>
+          <w:u w:val="single"/>
+        </w:rPr>
+        <w:t>Diagrama de Arquitectura preliminar:</w:t>
+      </w:r>
+    </w:p>
+    <w:p>
+      <w:pPr>
+        <w:pStyle w:val="Subttulo"/>
+      </w:pPr>
+      <w:r>
         <w:br w:type="page"/>
       </w:r>
     </w:p>
+    <w:p>
+      <w:pPr>
+        <w:rPr>
+          <w:lang w:eastAsia="es-AR"/>
+        </w:rPr>
+      </w:pPr>
+    </w:p>
+    <w:p>
+      <w:pPr>
+        <w:rPr>
+          <w:rFonts w:ascii="Verdana" w:hAnsi="Verdana"/>
+          <w:lang w:eastAsia="es-AR"/>
+        </w:rPr>
+      </w:pPr>
+    </w:p>
     <w:sectPr>
-      <w:footerReference w:type="default" r:id="rId14"/>
+      <w:footerReference w:type="default" r:id="rId15"/>
       <w:pgSz w:w="12240" w:h="15840"/>
       <w:pgMar w:top="1417" w:right="1701" w:bottom="1417" w:left="1701" w:header="708" w:footer="708" w:gutter="0"/>
       <w:pgNumType w:start="0"/>
@@ -10225,7 +10354,7 @@
             <w:noProof/>
             <w:lang w:val="es-ES"/>
           </w:rPr>
-          <w:t>14</w:t>
+          <w:t>8</w:t>
         </w:r>
         <w:r>
           <w:fldChar w:fldCharType="end"/>
@@ -10536,6 +10665,95 @@
     </w:lvl>
   </w:abstractNum>
   <w:abstractNum w:abstractNumId="3">
+    <w:nsid w:val="36517DD2"/>
+    <w:multiLevelType w:val="hybridMultilevel"/>
+    <w:tmpl w:val="1E1695D6"/>
+    <w:lvl w:ilvl="0" w:tplc="42042476">
+      <w:start w:val="1"/>
+      <w:numFmt w:val="decimal"/>
+      <w:lvlText w:val="%1)"/>
+      <w:lvlJc w:val="left"/>
+      <w:pPr>
+        <w:ind w:left="720" w:hanging="360"/>
+      </w:pPr>
+      <w:rPr>
+        <w:rFonts w:ascii="Verdana" w:hAnsi="Verdana" w:hint="default"/>
+      </w:rPr>
+    </w:lvl>
+    <w:lvl w:ilvl="1" w:tplc="2C0A0019" w:tentative="1">
+      <w:start w:val="1"/>
+      <w:numFmt w:val="lowerLetter"/>
+      <w:lvlText w:val="%2."/>
+      <w:lvlJc w:val="left"/>
+      <w:pPr>
+        <w:ind w:left="1440" w:hanging="360"/>
+      </w:pPr>
+    </w:lvl>
+    <w:lvl w:ilvl="2" w:tplc="2C0A001B" w:tentative="1">
+      <w:start w:val="1"/>
+      <w:numFmt w:val="lowerRoman"/>
+      <w:lvlText w:val="%3."/>
+      <w:lvlJc w:val="right"/>
+      <w:pPr>
+        <w:ind w:left="2160" w:hanging="180"/>
+      </w:pPr>
+    </w:lvl>
+    <w:lvl w:ilvl="3" w:tplc="2C0A000F" w:tentative="1">
+      <w:start w:val="1"/>
+      <w:numFmt w:val="decimal"/>
+      <w:lvlText w:val="%4."/>
+      <w:lvlJc w:val="left"/>
+      <w:pPr>
+        <w:ind w:left="2880" w:hanging="360"/>
+      </w:pPr>
+    </w:lvl>
+    <w:lvl w:ilvl="4" w:tplc="2C0A0019" w:tentative="1">
+      <w:start w:val="1"/>
+      <w:numFmt w:val="lowerLetter"/>
+      <w:lvlText w:val="%5."/>
+      <w:lvlJc w:val="left"/>
+      <w:pPr>
+        <w:ind w:left="3600" w:hanging="360"/>
+      </w:pPr>
+    </w:lvl>
+    <w:lvl w:ilvl="5" w:tplc="2C0A001B" w:tentative="1">
+      <w:start w:val="1"/>
+      <w:numFmt w:val="lowerRoman"/>
+      <w:lvlText w:val="%6."/>
+      <w:lvlJc w:val="right"/>
+      <w:pPr>
+        <w:ind w:left="4320" w:hanging="180"/>
+      </w:pPr>
+    </w:lvl>
+    <w:lvl w:ilvl="6" w:tplc="2C0A000F" w:tentative="1">
+      <w:start w:val="1"/>
+      <w:numFmt w:val="decimal"/>
+      <w:lvlText w:val="%7."/>
+      <w:lvlJc w:val="left"/>
+      <w:pPr>
+        <w:ind w:left="5040" w:hanging="360"/>
+      </w:pPr>
+    </w:lvl>
+    <w:lvl w:ilvl="7" w:tplc="2C0A0019" w:tentative="1">
+      <w:start w:val="1"/>
+      <w:numFmt w:val="lowerLetter"/>
+      <w:lvlText w:val="%8."/>
+      <w:lvlJc w:val="left"/>
+      <w:pPr>
+        <w:ind w:left="5760" w:hanging="360"/>
+      </w:pPr>
+    </w:lvl>
+    <w:lvl w:ilvl="8" w:tplc="2C0A001B" w:tentative="1">
+      <w:start w:val="1"/>
+      <w:numFmt w:val="lowerRoman"/>
+      <w:lvlText w:val="%9."/>
+      <w:lvlJc w:val="right"/>
+      <w:pPr>
+        <w:ind w:left="6480" w:hanging="180"/>
+      </w:pPr>
+    </w:lvl>
+  </w:abstractNum>
+  <w:abstractNum w:abstractNumId="4">
     <w:nsid w:val="4E60760F"/>
     <w:multiLevelType w:val="hybridMultilevel"/>
     <w:tmpl w:val="BFACB7BC"/>
@@ -10624,7 +10842,7 @@
       </w:pPr>
     </w:lvl>
   </w:abstractNum>
-  <w:abstractNum w:abstractNumId="4">
+  <w:abstractNum w:abstractNumId="5">
     <w:nsid w:val="5669380E"/>
     <w:multiLevelType w:val="hybridMultilevel"/>
     <w:tmpl w:val="D0864B6E"/>
@@ -10736,7 +10954,7 @@
       </w:rPr>
     </w:lvl>
   </w:abstractNum>
-  <w:abstractNum w:abstractNumId="5">
+  <w:abstractNum w:abstractNumId="6">
     <w:nsid w:val="7789214D"/>
     <w:multiLevelType w:val="hybridMultilevel"/>
     <w:tmpl w:val="2C10BE9A"/>
@@ -10826,10 +11044,10 @@
     </w:lvl>
   </w:abstractNum>
   <w:num w:numId="1">
-    <w:abstractNumId w:val="4"/>
+    <w:abstractNumId w:val="5"/>
   </w:num>
   <w:num w:numId="2">
-    <w:abstractNumId w:val="5"/>
+    <w:abstractNumId w:val="6"/>
   </w:num>
   <w:num w:numId="3">
     <w:abstractNumId w:val="1"/>
@@ -10838,10 +11056,13 @@
     <w:abstractNumId w:val="0"/>
   </w:num>
   <w:num w:numId="5">
-    <w:abstractNumId w:val="3"/>
+    <w:abstractNumId w:val="4"/>
   </w:num>
   <w:num w:numId="6">
     <w:abstractNumId w:val="2"/>
+  </w:num>
+  <w:num w:numId="7">
+    <w:abstractNumId w:val="3"/>
   </w:num>
 </w:numbering>
 </file>
@@ -12124,7 +12345,7 @@
 </file>
 
 <file path=customXml/itemProps1.xml><?xml version="1.0" encoding="utf-8"?>
-<ds:datastoreItem xmlns:ds="http://schemas.openxmlformats.org/officeDocument/2006/customXml" ds:itemID="{0BB02548-831B-4408-8648-47A541647BF0}">
+<ds:datastoreItem xmlns:ds="http://schemas.openxmlformats.org/officeDocument/2006/customXml" ds:itemID="{29F54C5D-9825-402C-B6AF-81EEB7BDE774}">
   <ds:schemaRefs>
     <ds:schemaRef ds:uri="http://schemas.openxmlformats.org/officeDocument/2006/bibliography"/>
   </ds:schemaRefs>

</xml_diff>